<commit_message>
REPORTGEN-700: add excel full reports
</commit_message>
<xml_diff>
--- a/CastReporting.Reporting.Core/Templates/Application/Compliance reports/CISQ Detailed Report.docx
+++ b/CastReporting.Reporting.Core/Templates/Application/Compliance reports/CISQ Detailed Report.docx
@@ -4207,11 +4207,7 @@
               </mc:Choice>
               <mc:Fallback>
                 <w:pict>
-                  <v:shapetype w14:anchorId="789AD5BD" id="_x0000_t202" coordsize="21600,21600" o:spt="202" path="m,l,21600r21600,l21600,xe">
-                    <v:stroke joinstyle="miter"/>
-                    <v:path gradientshapeok="t" o:connecttype="rect"/>
-                  </v:shapetype>
-                  <v:shape id="Text Box 83" o:spid="_x0000_s1056" type="#_x0000_t202" style="position:absolute;left:0;text-align:left;margin-left:229.05pt;margin-top:114.95pt;width:473.6pt;height:202.8pt;z-index:251670528;visibility:visible;mso-wrap-style:square;mso-width-percent:0;mso-height-percent:0;mso-wrap-distance-left:9pt;mso-wrap-distance-top:0;mso-wrap-distance-right:9pt;mso-wrap-distance-bottom:0;mso-position-horizontal:absolute;mso-position-horizontal-relative:page;mso-position-vertical:absolute;mso-position-vertical-relative:page;mso-width-percent:0;mso-height-percent:0;mso-width-relative:page;mso-height-relative:margin;v-text-anchor:top" o:gfxdata="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" filled="f" stroked="f" strokeweight=".5pt">
+                  <v:shape w14:anchorId="789AD5BD" id="Text Box 83" o:spid="_x0000_s1056" type="#_x0000_t202" style="position:absolute;left:0;text-align:left;margin-left:229.05pt;margin-top:114.95pt;width:473.6pt;height:202.8pt;z-index:251670528;visibility:visible;mso-wrap-style:square;mso-width-percent:0;mso-height-percent:0;mso-wrap-distance-left:9pt;mso-wrap-distance-top:0;mso-wrap-distance-right:9pt;mso-wrap-distance-bottom:0;mso-position-horizontal:absolute;mso-position-horizontal-relative:page;mso-position-vertical:absolute;mso-position-vertical-relative:page;mso-width-percent:0;mso-height-percent:0;mso-width-relative:page;mso-height-relative:margin;v-text-anchor:top" o:gfxdata="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" filled="f" stroked="f" strokeweight=".5pt">
                     <v:textbox inset="0,0,0,0">
                       <w:txbxContent>
                         <w:p>
@@ -5182,21 +5178,21 @@
           <w:noProof/>
         </w:rPr>
       </w:pPr>
-      <w:bookmarkStart w:id="1" w:name="_GoBack"/>
-      <w:bookmarkEnd w:id="1"/>
       <w:r>
         <w:lastRenderedPageBreak/>
         <w:tab/>
       </w:r>
-      <w:bookmarkStart w:id="2" w:name="_Toc531862350"/>
-      <w:bookmarkStart w:id="3" w:name="_Toc14696274"/>
-      <w:bookmarkStart w:id="4" w:name="_Toc14781139"/>
-      <w:bookmarkStart w:id="5" w:name="_Toc14781347"/>
-      <w:bookmarkStart w:id="6" w:name="_Toc15304603"/>
-      <w:bookmarkStart w:id="7" w:name="_Toc25238914"/>
+      <w:bookmarkStart w:id="1" w:name="_Toc531862350"/>
+      <w:bookmarkStart w:id="2" w:name="_Toc14696274"/>
+      <w:bookmarkStart w:id="3" w:name="_Toc14781139"/>
+      <w:bookmarkStart w:id="4" w:name="_Toc14781347"/>
+      <w:bookmarkStart w:id="5" w:name="_Toc15304603"/>
+      <w:bookmarkStart w:id="6" w:name="_Toc25238914"/>
+      <w:bookmarkStart w:id="7" w:name="_Toc25309515"/>
       <w:r>
         <w:t>Table of Content</w:t>
       </w:r>
+      <w:bookmarkEnd w:id="1"/>
       <w:bookmarkEnd w:id="2"/>
       <w:bookmarkEnd w:id="3"/>
       <w:bookmarkEnd w:id="4"/>
@@ -5245,6 +5241,8 @@
           <w:lang w:eastAsia="en-US"/>
         </w:rPr>
       </w:pPr>
+      <w:bookmarkStart w:id="8" w:name="_GoBack"/>
+      <w:bookmarkEnd w:id="8"/>
       <w:r>
         <w:rPr>
           <w:noProof/>
@@ -5952,27 +5950,29 @@
         <w:lastRenderedPageBreak/>
         <w:t xml:space="preserve"> </w:t>
       </w:r>
-      <w:bookmarkStart w:id="8" w:name="_Toc531862351"/>
-      <w:bookmarkStart w:id="9" w:name="_Toc14696275"/>
-      <w:bookmarkStart w:id="10" w:name="_Toc14781140"/>
-      <w:bookmarkStart w:id="11" w:name="_Toc14781348"/>
-      <w:bookmarkStart w:id="12" w:name="_Toc15304604"/>
-      <w:bookmarkStart w:id="13" w:name="_Toc25238915"/>
+      <w:bookmarkStart w:id="9" w:name="_Toc531862351"/>
+      <w:bookmarkStart w:id="10" w:name="_Toc14696275"/>
+      <w:bookmarkStart w:id="11" w:name="_Toc14781140"/>
+      <w:bookmarkStart w:id="12" w:name="_Toc14781348"/>
+      <w:bookmarkStart w:id="13" w:name="_Toc15304604"/>
+      <w:bookmarkStart w:id="14" w:name="_Toc25238915"/>
+      <w:bookmarkStart w:id="15" w:name="_Toc25309516"/>
       <w:r>
         <w:t>Introduction</w:t>
       </w:r>
-      <w:bookmarkEnd w:id="8"/>
       <w:bookmarkEnd w:id="9"/>
       <w:bookmarkEnd w:id="10"/>
       <w:bookmarkEnd w:id="11"/>
       <w:bookmarkEnd w:id="12"/>
       <w:bookmarkEnd w:id="13"/>
+      <w:bookmarkEnd w:id="14"/>
+      <w:bookmarkEnd w:id="15"/>
     </w:p>
     <w:p>
       <w:pPr>
         <w:ind w:right="657"/>
       </w:pPr>
-      <w:bookmarkStart w:id="14" w:name="_Toc380677725"/>
+      <w:bookmarkStart w:id="16" w:name="_Toc380677725"/>
       <w:r>
         <w:t xml:space="preserve">This assessment is an effort to determine the overall quality of the said applications against CISQ rules and measure the overall health of the application. This assessment uses the CAST Application Intelligence Platform (AIP) to automatically scan the implementation of these applications to review the architecture, design, and code against current industry best practices and known design flaws that may impact performance. </w:t>
       </w:r>
@@ -6002,31 +6002,33 @@
           <w:lang w:val="en-US"/>
         </w:rPr>
       </w:pPr>
-      <w:bookmarkStart w:id="15" w:name="_Toc531862352"/>
-      <w:bookmarkStart w:id="16" w:name="_Toc14696276"/>
-      <w:bookmarkStart w:id="17" w:name="_Toc14781141"/>
-      <w:bookmarkStart w:id="18" w:name="_Toc14781349"/>
-      <w:bookmarkStart w:id="19" w:name="_Toc15304605"/>
-      <w:bookmarkStart w:id="20" w:name="_Toc25238916"/>
+      <w:bookmarkStart w:id="17" w:name="_Toc531862352"/>
+      <w:bookmarkStart w:id="18" w:name="_Toc14696276"/>
+      <w:bookmarkStart w:id="19" w:name="_Toc14781141"/>
+      <w:bookmarkStart w:id="20" w:name="_Toc14781349"/>
+      <w:bookmarkStart w:id="21" w:name="_Toc15304605"/>
+      <w:bookmarkStart w:id="22" w:name="_Toc25238916"/>
+      <w:bookmarkStart w:id="23" w:name="_Toc25309517"/>
       <w:r>
         <w:rPr>
           <w:lang w:val="en-US"/>
         </w:rPr>
         <w:t xml:space="preserve">Application </w:t>
       </w:r>
-      <w:bookmarkEnd w:id="14"/>
+      <w:bookmarkEnd w:id="16"/>
       <w:r>
         <w:rPr>
           <w:lang w:val="en-US"/>
         </w:rPr>
         <w:t>Characteristics</w:t>
       </w:r>
-      <w:bookmarkEnd w:id="15"/>
-      <w:bookmarkEnd w:id="16"/>
       <w:bookmarkEnd w:id="17"/>
       <w:bookmarkEnd w:id="18"/>
       <w:bookmarkEnd w:id="19"/>
       <w:bookmarkEnd w:id="20"/>
+      <w:bookmarkEnd w:id="21"/>
+      <w:bookmarkEnd w:id="22"/>
+      <w:bookmarkEnd w:id="23"/>
     </w:p>
     <w:p>
       <w:pPr>
@@ -6751,12 +6753,13 @@
           <w:sz w:val="22"/>
         </w:rPr>
       </w:pPr>
-      <w:bookmarkStart w:id="21" w:name="_Toc531862353"/>
-      <w:bookmarkStart w:id="22" w:name="_Toc14696277"/>
-      <w:bookmarkStart w:id="23" w:name="_Toc14781142"/>
-      <w:bookmarkStart w:id="24" w:name="_Toc14781350"/>
-      <w:bookmarkStart w:id="25" w:name="_Toc15304606"/>
-      <w:bookmarkStart w:id="26" w:name="_Toc25238917"/>
+      <w:bookmarkStart w:id="24" w:name="_Toc531862353"/>
+      <w:bookmarkStart w:id="25" w:name="_Toc14696277"/>
+      <w:bookmarkStart w:id="26" w:name="_Toc14781142"/>
+      <w:bookmarkStart w:id="27" w:name="_Toc14781350"/>
+      <w:bookmarkStart w:id="28" w:name="_Toc15304606"/>
+      <w:bookmarkStart w:id="29" w:name="_Toc25238917"/>
+      <w:bookmarkStart w:id="30" w:name="_Toc25309518"/>
       <w:r>
         <w:lastRenderedPageBreak/>
         <w:t>CISQ</w:t>
@@ -6764,15 +6767,16 @@
       <w:r>
         <w:t xml:space="preserve"> </w:t>
       </w:r>
-      <w:bookmarkEnd w:id="21"/>
-      <w:bookmarkEnd w:id="22"/>
-      <w:r>
-        <w:t>Summary</w:t>
-      </w:r>
-      <w:bookmarkEnd w:id="23"/>
       <w:bookmarkEnd w:id="24"/>
       <w:bookmarkEnd w:id="25"/>
+      <w:r>
+        <w:t>Summary</w:t>
+      </w:r>
       <w:bookmarkEnd w:id="26"/>
+      <w:bookmarkEnd w:id="27"/>
+      <w:bookmarkEnd w:id="28"/>
+      <w:bookmarkEnd w:id="29"/>
+      <w:bookmarkEnd w:id="30"/>
     </w:p>
     <w:p>
       <w:pPr>
@@ -6933,12 +6937,13 @@
           <w:rFonts w:eastAsia="Calibri"/>
         </w:rPr>
       </w:pPr>
-      <w:bookmarkStart w:id="27" w:name="_Toc531862354"/>
-      <w:bookmarkStart w:id="28" w:name="_Toc14696278"/>
-      <w:bookmarkStart w:id="29" w:name="_Toc14781143"/>
-      <w:bookmarkStart w:id="30" w:name="_Toc14781351"/>
-      <w:bookmarkStart w:id="31" w:name="_Toc15304607"/>
-      <w:bookmarkStart w:id="32" w:name="_Toc25238918"/>
+      <w:bookmarkStart w:id="31" w:name="_Toc531862354"/>
+      <w:bookmarkStart w:id="32" w:name="_Toc14696278"/>
+      <w:bookmarkStart w:id="33" w:name="_Toc14781143"/>
+      <w:bookmarkStart w:id="34" w:name="_Toc14781351"/>
+      <w:bookmarkStart w:id="35" w:name="_Toc15304607"/>
+      <w:bookmarkStart w:id="36" w:name="_Toc25238918"/>
+      <w:bookmarkStart w:id="37" w:name="_Toc25309519"/>
       <w:r>
         <w:rPr>
           <w:rFonts w:eastAsia="Calibri"/>
@@ -6967,12 +6972,13 @@
         </w:rPr>
         <w:t>Summary</w:t>
       </w:r>
-      <w:bookmarkEnd w:id="27"/>
-      <w:bookmarkEnd w:id="28"/>
-      <w:bookmarkEnd w:id="29"/>
-      <w:bookmarkEnd w:id="30"/>
       <w:bookmarkEnd w:id="31"/>
       <w:bookmarkEnd w:id="32"/>
+      <w:bookmarkEnd w:id="33"/>
+      <w:bookmarkEnd w:id="34"/>
+      <w:bookmarkEnd w:id="35"/>
+      <w:bookmarkEnd w:id="36"/>
+      <w:bookmarkEnd w:id="37"/>
     </w:p>
     <w:p>
       <w:pPr>
@@ -7807,12 +7813,13 @@
           <w:rFonts w:eastAsia="Calibri"/>
         </w:rPr>
       </w:pPr>
-      <w:bookmarkStart w:id="33" w:name="_Toc531862361"/>
-      <w:bookmarkStart w:id="34" w:name="_Toc14696279"/>
-      <w:bookmarkStart w:id="35" w:name="_Toc14781144"/>
-      <w:bookmarkStart w:id="36" w:name="_Toc14781352"/>
-      <w:bookmarkStart w:id="37" w:name="_Toc15304608"/>
-      <w:bookmarkStart w:id="38" w:name="_Toc25238919"/>
+      <w:bookmarkStart w:id="38" w:name="_Toc531862361"/>
+      <w:bookmarkStart w:id="39" w:name="_Toc14696279"/>
+      <w:bookmarkStart w:id="40" w:name="_Toc14781144"/>
+      <w:bookmarkStart w:id="41" w:name="_Toc14781352"/>
+      <w:bookmarkStart w:id="42" w:name="_Toc15304608"/>
+      <w:bookmarkStart w:id="43" w:name="_Toc25238919"/>
+      <w:bookmarkStart w:id="44" w:name="_Toc25309520"/>
       <w:r>
         <w:rPr>
           <w:rFonts w:eastAsia="Calibri"/>
@@ -7832,12 +7839,13 @@
         </w:rPr>
         <w:t>Security</w:t>
       </w:r>
-      <w:bookmarkEnd w:id="33"/>
-      <w:bookmarkEnd w:id="34"/>
-      <w:bookmarkEnd w:id="35"/>
-      <w:bookmarkEnd w:id="36"/>
-      <w:bookmarkEnd w:id="37"/>
       <w:bookmarkEnd w:id="38"/>
+      <w:bookmarkEnd w:id="39"/>
+      <w:bookmarkEnd w:id="40"/>
+      <w:bookmarkEnd w:id="41"/>
+      <w:bookmarkEnd w:id="42"/>
+      <w:bookmarkEnd w:id="43"/>
+      <w:bookmarkEnd w:id="44"/>
     </w:p>
     <w:p>
       <w:pPr>
@@ -7923,12 +7931,12 @@
           <w:szCs w:val="20"/>
         </w:rPr>
       </w:pPr>
-      <w:bookmarkStart w:id="39" w:name="_Toc526346015"/>
-      <w:bookmarkStart w:id="40" w:name="_Toc526362355"/>
-      <w:bookmarkStart w:id="41" w:name="_Toc531862362"/>
-      <w:bookmarkEnd w:id="39"/>
-      <w:bookmarkEnd w:id="40"/>
-      <w:bookmarkEnd w:id="41"/>
+      <w:bookmarkStart w:id="45" w:name="_Toc526346015"/>
+      <w:bookmarkStart w:id="46" w:name="_Toc526362355"/>
+      <w:bookmarkStart w:id="47" w:name="_Toc531862362"/>
+      <w:bookmarkEnd w:id="45"/>
+      <w:bookmarkEnd w:id="46"/>
+      <w:bookmarkEnd w:id="47"/>
     </w:p>
     <w:p>
       <w:pPr>
@@ -8761,12 +8769,13 @@
           <w:rFonts w:eastAsia="Calibri"/>
         </w:rPr>
       </w:pPr>
-      <w:bookmarkStart w:id="42" w:name="_Toc531862380"/>
-      <w:bookmarkStart w:id="43" w:name="_Toc14696280"/>
-      <w:bookmarkStart w:id="44" w:name="_Toc14781145"/>
-      <w:bookmarkStart w:id="45" w:name="_Toc14781353"/>
-      <w:bookmarkStart w:id="46" w:name="_Toc15304609"/>
-      <w:bookmarkStart w:id="47" w:name="_Toc25238920"/>
+      <w:bookmarkStart w:id="48" w:name="_Toc531862380"/>
+      <w:bookmarkStart w:id="49" w:name="_Toc14696280"/>
+      <w:bookmarkStart w:id="50" w:name="_Toc14781145"/>
+      <w:bookmarkStart w:id="51" w:name="_Toc14781353"/>
+      <w:bookmarkStart w:id="52" w:name="_Toc15304609"/>
+      <w:bookmarkStart w:id="53" w:name="_Toc25238920"/>
+      <w:bookmarkStart w:id="54" w:name="_Toc25309521"/>
       <w:r>
         <w:rPr>
           <w:rFonts w:eastAsia="Calibri"/>
@@ -8780,12 +8789,13 @@
         </w:rPr>
         <w:t>CISQ Reliability</w:t>
       </w:r>
-      <w:bookmarkEnd w:id="42"/>
-      <w:bookmarkEnd w:id="43"/>
-      <w:bookmarkEnd w:id="44"/>
-      <w:bookmarkEnd w:id="45"/>
-      <w:bookmarkEnd w:id="46"/>
-      <w:bookmarkEnd w:id="47"/>
+      <w:bookmarkEnd w:id="48"/>
+      <w:bookmarkEnd w:id="49"/>
+      <w:bookmarkEnd w:id="50"/>
+      <w:bookmarkEnd w:id="51"/>
+      <w:bookmarkEnd w:id="52"/>
+      <w:bookmarkEnd w:id="53"/>
+      <w:bookmarkEnd w:id="54"/>
     </w:p>
     <w:p>
       <w:pPr>
@@ -9663,12 +9673,13 @@
           <w:rFonts w:eastAsia="Calibri"/>
         </w:rPr>
       </w:pPr>
-      <w:bookmarkStart w:id="48" w:name="_Toc531862397"/>
-      <w:bookmarkStart w:id="49" w:name="_Toc14696281"/>
-      <w:bookmarkStart w:id="50" w:name="_Toc14781146"/>
-      <w:bookmarkStart w:id="51" w:name="_Toc14781354"/>
-      <w:bookmarkStart w:id="52" w:name="_Toc15304610"/>
-      <w:bookmarkStart w:id="53" w:name="_Toc25238921"/>
+      <w:bookmarkStart w:id="55" w:name="_Toc531862397"/>
+      <w:bookmarkStart w:id="56" w:name="_Toc14696281"/>
+      <w:bookmarkStart w:id="57" w:name="_Toc14781146"/>
+      <w:bookmarkStart w:id="58" w:name="_Toc14781354"/>
+      <w:bookmarkStart w:id="59" w:name="_Toc15304610"/>
+      <w:bookmarkStart w:id="60" w:name="_Toc25238921"/>
+      <w:bookmarkStart w:id="61" w:name="_Toc25309522"/>
       <w:r>
         <w:rPr>
           <w:rFonts w:eastAsia="Calibri"/>
@@ -9682,12 +9693,13 @@
         </w:rPr>
         <w:t>CISQ Performance Efficiency</w:t>
       </w:r>
-      <w:bookmarkEnd w:id="48"/>
-      <w:bookmarkEnd w:id="49"/>
-      <w:bookmarkEnd w:id="50"/>
-      <w:bookmarkEnd w:id="51"/>
-      <w:bookmarkEnd w:id="52"/>
-      <w:bookmarkEnd w:id="53"/>
+      <w:bookmarkEnd w:id="55"/>
+      <w:bookmarkEnd w:id="56"/>
+      <w:bookmarkEnd w:id="57"/>
+      <w:bookmarkEnd w:id="58"/>
+      <w:bookmarkEnd w:id="59"/>
+      <w:bookmarkEnd w:id="60"/>
+      <w:bookmarkEnd w:id="61"/>
     </w:p>
     <w:p>
       <w:pPr>
@@ -10540,12 +10552,13 @@
           <w:rFonts w:eastAsia="Calibri"/>
         </w:rPr>
       </w:pPr>
-      <w:bookmarkStart w:id="54" w:name="_Toc531862406"/>
-      <w:bookmarkStart w:id="55" w:name="_Toc14696282"/>
-      <w:bookmarkStart w:id="56" w:name="_Toc14781147"/>
-      <w:bookmarkStart w:id="57" w:name="_Toc14781355"/>
-      <w:bookmarkStart w:id="58" w:name="_Toc15304611"/>
-      <w:bookmarkStart w:id="59" w:name="_Toc25238922"/>
+      <w:bookmarkStart w:id="62" w:name="_Toc531862406"/>
+      <w:bookmarkStart w:id="63" w:name="_Toc14696282"/>
+      <w:bookmarkStart w:id="64" w:name="_Toc14781147"/>
+      <w:bookmarkStart w:id="65" w:name="_Toc14781355"/>
+      <w:bookmarkStart w:id="66" w:name="_Toc15304611"/>
+      <w:bookmarkStart w:id="67" w:name="_Toc25238922"/>
+      <w:bookmarkStart w:id="68" w:name="_Toc25309523"/>
       <w:r>
         <w:rPr>
           <w:rFonts w:eastAsia="Calibri"/>
@@ -10559,12 +10572,13 @@
         </w:rPr>
         <w:t>CISQ Maintainability</w:t>
       </w:r>
-      <w:bookmarkEnd w:id="54"/>
-      <w:bookmarkEnd w:id="55"/>
-      <w:bookmarkEnd w:id="56"/>
-      <w:bookmarkEnd w:id="57"/>
-      <w:bookmarkEnd w:id="58"/>
-      <w:bookmarkEnd w:id="59"/>
+      <w:bookmarkEnd w:id="62"/>
+      <w:bookmarkEnd w:id="63"/>
+      <w:bookmarkEnd w:id="64"/>
+      <w:bookmarkEnd w:id="65"/>
+      <w:bookmarkEnd w:id="66"/>
+      <w:bookmarkEnd w:id="67"/>
+      <w:bookmarkEnd w:id="68"/>
     </w:p>
     <w:p>
       <w:pPr>
@@ -11374,7 +11388,8 @@
       <w:pPr>
         <w:pStyle w:val="Heading1"/>
       </w:pPr>
-      <w:bookmarkStart w:id="60" w:name="_Toc25238923"/>
+      <w:bookmarkStart w:id="69" w:name="_Toc25238923"/>
+      <w:bookmarkStart w:id="70" w:name="_Toc25309524"/>
       <w:r>
         <w:lastRenderedPageBreak/>
         <w:t>CAST Findings Details for CISQ</w:t>
@@ -11382,7 +11397,8 @@
       <w:r>
         <w:t xml:space="preserve"> Security</w:t>
       </w:r>
-      <w:bookmarkEnd w:id="60"/>
+      <w:bookmarkEnd w:id="69"/>
+      <w:bookmarkEnd w:id="70"/>
     </w:p>
     <w:tbl>
       <w:tblPr>
@@ -11398,7 +11414,7 @@
           <w:insideV w:val="none" w:sz="0" w:space="0" w:color="auto"/>
         </w:tblBorders>
         <w:tblLook w:val="0420" w:firstRow="1" w:lastRow="0" w:firstColumn="0" w:lastColumn="0" w:noHBand="0" w:noVBand="1"/>
-        <w:tblDescription w:val="TABLE;LIST_RULES_VIOLATIONS_BOOKMARKS;METRICS=CISQ-Security,COUNT=-1"/>
+        <w:tblDescription w:val="TABLE;LIST_RULES_VIOLATIONS_BOOKMARKS;METRICS=CISQ-Security,COUNT=50"/>
       </w:tblPr>
       <w:tblGrid>
         <w:gridCol w:w="9264"/>
@@ -11480,12 +11496,14 @@
       <w:pPr>
         <w:pStyle w:val="Heading1"/>
       </w:pPr>
-      <w:bookmarkStart w:id="61" w:name="_Toc25238924"/>
+      <w:bookmarkStart w:id="71" w:name="_Toc25238924"/>
+      <w:bookmarkStart w:id="72" w:name="_Toc25309525"/>
       <w:r>
         <w:lastRenderedPageBreak/>
         <w:t>CAST Findings details for CISQ Reliability</w:t>
       </w:r>
-      <w:bookmarkEnd w:id="61"/>
+      <w:bookmarkEnd w:id="71"/>
+      <w:bookmarkEnd w:id="72"/>
     </w:p>
     <w:tbl>
       <w:tblPr>
@@ -11501,7 +11519,7 @@
           <w:insideV w:val="none" w:sz="0" w:space="0" w:color="auto"/>
         </w:tblBorders>
         <w:tblLook w:val="0420" w:firstRow="1" w:lastRow="0" w:firstColumn="0" w:lastColumn="0" w:noHBand="0" w:noVBand="1"/>
-        <w:tblDescription w:val="TABLE;LIST_RULES_VIOLATIONS_BOOKMARKS;METRICS=CISQ-Reliability,COUNT=-1"/>
+        <w:tblDescription w:val="TABLE;LIST_RULES_VIOLATIONS_BOOKMARKS;METRICS=CISQ-Reliability,COUNT=50"/>
       </w:tblPr>
       <w:tblGrid>
         <w:gridCol w:w="9264"/>
@@ -11582,12 +11600,14 @@
       <w:pPr>
         <w:pStyle w:val="Heading1"/>
       </w:pPr>
-      <w:bookmarkStart w:id="62" w:name="_Toc25238925"/>
+      <w:bookmarkStart w:id="73" w:name="_Toc25238925"/>
+      <w:bookmarkStart w:id="74" w:name="_Toc25309526"/>
       <w:r>
         <w:lastRenderedPageBreak/>
         <w:t>CAST Findings details for CISQ Performance Efficiency</w:t>
       </w:r>
-      <w:bookmarkEnd w:id="62"/>
+      <w:bookmarkEnd w:id="73"/>
+      <w:bookmarkEnd w:id="74"/>
     </w:p>
     <w:tbl>
       <w:tblPr>
@@ -11603,7 +11623,7 @@
           <w:insideV w:val="none" w:sz="0" w:space="0" w:color="auto"/>
         </w:tblBorders>
         <w:tblLook w:val="0420" w:firstRow="1" w:lastRow="0" w:firstColumn="0" w:lastColumn="0" w:noHBand="0" w:noVBand="1"/>
-        <w:tblDescription w:val="TABLE;LIST_RULES_VIOLATIONS_BOOKMARKS;METRICS=CISQ-Performance-Efficiency,COUNT=-1"/>
+        <w:tblDescription w:val="TABLE;LIST_RULES_VIOLATIONS_BOOKMARKS;METRICS=CISQ-Performance-Efficiency,COUNT=50"/>
       </w:tblPr>
       <w:tblGrid>
         <w:gridCol w:w="9264"/>
@@ -11684,12 +11704,14 @@
       <w:pPr>
         <w:pStyle w:val="Heading1"/>
       </w:pPr>
-      <w:bookmarkStart w:id="63" w:name="_Toc25238926"/>
+      <w:bookmarkStart w:id="75" w:name="_Toc25238926"/>
+      <w:bookmarkStart w:id="76" w:name="_Toc25309527"/>
       <w:r>
         <w:lastRenderedPageBreak/>
         <w:t>CAST Findings details for CISQ Maintainability</w:t>
       </w:r>
-      <w:bookmarkEnd w:id="63"/>
+      <w:bookmarkEnd w:id="75"/>
+      <w:bookmarkEnd w:id="76"/>
     </w:p>
     <w:tbl>
       <w:tblPr>
@@ -11705,7 +11727,7 @@
           <w:insideV w:val="none" w:sz="0" w:space="0" w:color="auto"/>
         </w:tblBorders>
         <w:tblLook w:val="0420" w:firstRow="1" w:lastRow="0" w:firstColumn="0" w:lastColumn="0" w:noHBand="0" w:noVBand="1"/>
-        <w:tblDescription w:val="TABLE;LIST_RULES_VIOLATIONS_BOOKMARKS;METRICS=CISQ-Maintainability,COUNT=-1"/>
+        <w:tblDescription w:val="TABLE;LIST_RULES_VIOLATIONS_BOOKMARKS;METRICS=CISQ-Maintainability,COUNT=50"/>
       </w:tblPr>
       <w:tblGrid>
         <w:gridCol w:w="9264"/>
@@ -11798,12 +11820,13 @@
         <w:pStyle w:val="Heading1"/>
         <w:ind w:right="657"/>
       </w:pPr>
-      <w:bookmarkStart w:id="64" w:name="_Toc531862419"/>
-      <w:bookmarkStart w:id="65" w:name="_Toc14696283"/>
-      <w:bookmarkStart w:id="66" w:name="_Toc14781148"/>
-      <w:bookmarkStart w:id="67" w:name="_Toc14781356"/>
-      <w:bookmarkStart w:id="68" w:name="_Toc15304612"/>
-      <w:bookmarkStart w:id="69" w:name="_Toc25238927"/>
+      <w:bookmarkStart w:id="77" w:name="_Toc531862419"/>
+      <w:bookmarkStart w:id="78" w:name="_Toc14696283"/>
+      <w:bookmarkStart w:id="79" w:name="_Toc14781148"/>
+      <w:bookmarkStart w:id="80" w:name="_Toc14781356"/>
+      <w:bookmarkStart w:id="81" w:name="_Toc15304612"/>
+      <w:bookmarkStart w:id="82" w:name="_Toc25238927"/>
+      <w:bookmarkStart w:id="83" w:name="_Toc25309528"/>
       <w:r>
         <w:lastRenderedPageBreak/>
         <w:t>A</w:t>
@@ -11811,12 +11834,13 @@
       <w:r>
         <w:t>ppendix</w:t>
       </w:r>
-      <w:bookmarkEnd w:id="64"/>
-      <w:bookmarkEnd w:id="65"/>
-      <w:bookmarkEnd w:id="66"/>
-      <w:bookmarkEnd w:id="67"/>
-      <w:bookmarkEnd w:id="68"/>
-      <w:bookmarkEnd w:id="69"/>
+      <w:bookmarkEnd w:id="77"/>
+      <w:bookmarkEnd w:id="78"/>
+      <w:bookmarkEnd w:id="79"/>
+      <w:bookmarkEnd w:id="80"/>
+      <w:bookmarkEnd w:id="81"/>
+      <w:bookmarkEnd w:id="82"/>
+      <w:bookmarkEnd w:id="83"/>
       <w:r>
         <w:t xml:space="preserve"> </w:t>
       </w:r>
@@ -11830,24 +11854,26 @@
           <w:lang w:val="en-US"/>
         </w:rPr>
       </w:pPr>
-      <w:bookmarkStart w:id="70" w:name="_Toc531862420"/>
-      <w:bookmarkStart w:id="71" w:name="_Toc14696284"/>
-      <w:bookmarkStart w:id="72" w:name="_Toc14781149"/>
-      <w:bookmarkStart w:id="73" w:name="_Toc14781357"/>
-      <w:bookmarkStart w:id="74" w:name="_Toc15304613"/>
-      <w:bookmarkStart w:id="75" w:name="_Toc25238928"/>
+      <w:bookmarkStart w:id="84" w:name="_Toc531862420"/>
+      <w:bookmarkStart w:id="85" w:name="_Toc14696284"/>
+      <w:bookmarkStart w:id="86" w:name="_Toc14781149"/>
+      <w:bookmarkStart w:id="87" w:name="_Toc14781357"/>
+      <w:bookmarkStart w:id="88" w:name="_Toc15304613"/>
+      <w:bookmarkStart w:id="89" w:name="_Toc25238928"/>
+      <w:bookmarkStart w:id="90" w:name="_Toc25309529"/>
       <w:r>
         <w:rPr>
           <w:lang w:val="en-US"/>
         </w:rPr>
         <w:t>About CAST Software Intelligence</w:t>
       </w:r>
-      <w:bookmarkEnd w:id="70"/>
-      <w:bookmarkEnd w:id="71"/>
-      <w:bookmarkEnd w:id="72"/>
-      <w:bookmarkEnd w:id="73"/>
-      <w:bookmarkEnd w:id="74"/>
-      <w:bookmarkEnd w:id="75"/>
+      <w:bookmarkEnd w:id="84"/>
+      <w:bookmarkEnd w:id="85"/>
+      <w:bookmarkEnd w:id="86"/>
+      <w:bookmarkEnd w:id="87"/>
+      <w:bookmarkEnd w:id="88"/>
+      <w:bookmarkEnd w:id="89"/>
+      <w:bookmarkEnd w:id="90"/>
     </w:p>
     <w:p>
       <w:pPr>
@@ -11895,24 +11921,26 @@
         <w:spacing w:after="0"/>
         <w:ind w:left="540" w:right="657" w:hanging="540"/>
       </w:pPr>
-      <w:bookmarkStart w:id="76" w:name="_Toc531862421"/>
-      <w:bookmarkStart w:id="77" w:name="_Toc14696285"/>
-      <w:bookmarkStart w:id="78" w:name="_Toc14781150"/>
-      <w:bookmarkStart w:id="79" w:name="_Toc14781358"/>
-      <w:bookmarkStart w:id="80" w:name="_Toc15304614"/>
-      <w:bookmarkStart w:id="81" w:name="_Toc25238929"/>
+      <w:bookmarkStart w:id="91" w:name="_Toc531862421"/>
+      <w:bookmarkStart w:id="92" w:name="_Toc14696285"/>
+      <w:bookmarkStart w:id="93" w:name="_Toc14781150"/>
+      <w:bookmarkStart w:id="94" w:name="_Toc14781358"/>
+      <w:bookmarkStart w:id="95" w:name="_Toc15304614"/>
+      <w:bookmarkStart w:id="96" w:name="_Toc25238929"/>
+      <w:bookmarkStart w:id="97" w:name="_Toc25309530"/>
       <w:r>
         <w:rPr>
           <w:lang w:val="en-US"/>
         </w:rPr>
         <w:t>About CISQ Automated Quality Characteristic Measures</w:t>
       </w:r>
-      <w:bookmarkEnd w:id="76"/>
-      <w:bookmarkEnd w:id="77"/>
-      <w:bookmarkEnd w:id="78"/>
-      <w:bookmarkEnd w:id="79"/>
-      <w:bookmarkEnd w:id="80"/>
-      <w:bookmarkEnd w:id="81"/>
+      <w:bookmarkEnd w:id="91"/>
+      <w:bookmarkEnd w:id="92"/>
+      <w:bookmarkEnd w:id="93"/>
+      <w:bookmarkEnd w:id="94"/>
+      <w:bookmarkEnd w:id="95"/>
+      <w:bookmarkEnd w:id="96"/>
+      <w:bookmarkEnd w:id="97"/>
     </w:p>
     <w:p>
       <w:pPr>
@@ -18719,7 +18747,7 @@
 </file>
 
 <file path=customXml/itemProps2.xml><?xml version="1.0" encoding="utf-8"?>
-<ds:datastoreItem xmlns:ds="http://schemas.openxmlformats.org/officeDocument/2006/customXml" ds:itemID="{1667D32F-16F4-4F51-81EF-B0E59FBD4272}">
+<ds:datastoreItem xmlns:ds="http://schemas.openxmlformats.org/officeDocument/2006/customXml" ds:itemID="{A43ED3F1-B68C-4CA2-9BA8-39F505BA01A2}">
   <ds:schemaRefs>
     <ds:schemaRef ds:uri="http://schemas.openxmlformats.org/officeDocument/2006/bibliography"/>
   </ds:schemaRefs>

</xml_diff>

<commit_message>
REPORTGEN-1006: fix incorrect templates
</commit_message>
<xml_diff>
--- a/CastReporting.Reporting.Core/Templates/Application/Compliance reports/CISQ Detailed Report.docx
+++ b/CastReporting.Reporting.Core/Templates/Application/Compliance reports/CISQ Detailed Report.docx
@@ -1,6 +1,6 @@
 
 <file path=word/document.xml><?xml version="1.0" encoding="utf-8"?>
-<w:document xmlns:wpc="http://schemas.microsoft.com/office/word/2010/wordprocessingCanvas" xmlns:cx="http://schemas.microsoft.com/office/drawing/2014/chartex" xmlns:cx1="http://schemas.microsoft.com/office/drawing/2015/9/8/chartex" xmlns:cx2="http://schemas.microsoft.com/office/drawing/2015/10/21/chartex" xmlns:cx3="http://schemas.microsoft.com/office/drawing/2016/5/9/chartex" xmlns:cx4="http://schemas.microsoft.com/office/drawing/2016/5/10/chartex" xmlns:cx5="http://schemas.microsoft.com/office/drawing/2016/5/11/chartex" xmlns:cx6="http://schemas.microsoft.com/office/drawing/2016/5/12/chartex" xmlns:cx7="http://schemas.microsoft.com/office/drawing/2016/5/13/chartex" xmlns:cx8="http://schemas.microsoft.com/office/drawing/2016/5/14/chartex" xmlns:mc="http://schemas.openxmlformats.org/markup-compatibility/2006" xmlns:aink="http://schemas.microsoft.com/office/drawing/2016/ink" xmlns:am3d="http://schemas.microsoft.com/office/drawing/2017/model3d" xmlns:o="urn:schemas-microsoft-com:office:office" xmlns:r="http://schemas.openxmlformats.org/officeDocument/2006/relationships" xmlns:m="http://schemas.openxmlformats.org/officeDocument/2006/math" xmlns:v="urn:schemas-microsoft-com:vml" xmlns:wp14="http://schemas.microsoft.com/office/word/2010/wordprocessingDrawing" xmlns:wp="http://schemas.openxmlformats.org/drawingml/2006/wordprocessingDrawing" xmlns:w10="urn:schemas-microsoft-com:office:word" xmlns:w="http://schemas.openxmlformats.org/wordprocessingml/2006/main" xmlns:w14="http://schemas.microsoft.com/office/word/2010/wordml" xmlns:w15="http://schemas.microsoft.com/office/word/2012/wordml" xmlns:w16cid="http://schemas.microsoft.com/office/word/2016/wordml/cid" xmlns:w16se="http://schemas.microsoft.com/office/word/2015/wordml/symex" xmlns:wpg="http://schemas.microsoft.com/office/word/2010/wordprocessingGroup" xmlns:wpi="http://schemas.microsoft.com/office/word/2010/wordprocessingInk" xmlns:wne="http://schemas.microsoft.com/office/word/2006/wordml" xmlns:wps="http://schemas.microsoft.com/office/word/2010/wordprocessingShape" mc:Ignorable="w14 w15 w16se w16cid wp14">
+<w:document xmlns:wpc="http://schemas.microsoft.com/office/word/2010/wordprocessingCanvas" xmlns:cx="http://schemas.microsoft.com/office/drawing/2014/chartex" xmlns:cx1="http://schemas.microsoft.com/office/drawing/2015/9/8/chartex" xmlns:cx2="http://schemas.microsoft.com/office/drawing/2015/10/21/chartex" xmlns:cx3="http://schemas.microsoft.com/office/drawing/2016/5/9/chartex" xmlns:cx4="http://schemas.microsoft.com/office/drawing/2016/5/10/chartex" xmlns:cx5="http://schemas.microsoft.com/office/drawing/2016/5/11/chartex" xmlns:cx6="http://schemas.microsoft.com/office/drawing/2016/5/12/chartex" xmlns:cx7="http://schemas.microsoft.com/office/drawing/2016/5/13/chartex" xmlns:cx8="http://schemas.microsoft.com/office/drawing/2016/5/14/chartex" xmlns:mc="http://schemas.openxmlformats.org/markup-compatibility/2006" xmlns:aink="http://schemas.microsoft.com/office/drawing/2016/ink" xmlns:am3d="http://schemas.microsoft.com/office/drawing/2017/model3d" xmlns:o="urn:schemas-microsoft-com:office:office" xmlns:r="http://schemas.openxmlformats.org/officeDocument/2006/relationships" xmlns:m="http://schemas.openxmlformats.org/officeDocument/2006/math" xmlns:v="urn:schemas-microsoft-com:vml" xmlns:wp14="http://schemas.microsoft.com/office/word/2010/wordprocessingDrawing" xmlns:wp="http://schemas.openxmlformats.org/drawingml/2006/wordprocessingDrawing" xmlns:w10="urn:schemas-microsoft-com:office:word" xmlns:w="http://schemas.openxmlformats.org/wordprocessingml/2006/main" xmlns:w14="http://schemas.microsoft.com/office/word/2010/wordml" xmlns:w15="http://schemas.microsoft.com/office/word/2012/wordml" xmlns:w16cex="http://schemas.microsoft.com/office/word/2018/wordml/cex" xmlns:w16cid="http://schemas.microsoft.com/office/word/2016/wordml/cid" xmlns:w16="http://schemas.microsoft.com/office/word/2018/wordml" xmlns:w16se="http://schemas.microsoft.com/office/word/2015/wordml/symex" xmlns:wpg="http://schemas.microsoft.com/office/word/2010/wordprocessingGroup" xmlns:wpi="http://schemas.microsoft.com/office/word/2010/wordprocessingInk" xmlns:wne="http://schemas.microsoft.com/office/word/2006/wordml" xmlns:wps="http://schemas.microsoft.com/office/word/2010/wordprocessingShape" mc:Ignorable="w14 w15 w16se w16cid w16 w16cex wp14">
   <w:background w:color="FFFFFF" w:themeColor="background1"/>
   <w:body>
     <w:sdt>
@@ -4041,7 +4041,25 @@
                                     <w:sz w:val="56"/>
                                   </w:rPr>
                                   <w:br/>
-                                  <w:t>CISQ Compliance Report</w:t>
+                                  <w:t xml:space="preserve">CISQ </w:t>
+                                </w:r>
+                                <w:r>
+                                  <w:rPr>
+                                    <w:rFonts w:asciiTheme="majorHAnsi" w:hAnsiTheme="majorHAnsi" w:cs="Arial"/>
+                                    <w:b/>
+                                    <w:color w:val="365F91" w:themeColor="accent1" w:themeShade="BF"/>
+                                    <w:sz w:val="56"/>
+                                  </w:rPr>
+                                  <w:t>Detailed</w:t>
+                                </w:r>
+                                <w:r>
+                                  <w:rPr>
+                                    <w:rFonts w:asciiTheme="majorHAnsi" w:hAnsiTheme="majorHAnsi" w:cs="Arial"/>
+                                    <w:b/>
+                                    <w:color w:val="365F91" w:themeColor="accent1" w:themeShade="BF"/>
+                                    <w:sz w:val="56"/>
+                                  </w:rPr>
+                                  <w:t xml:space="preserve"> Report</w:t>
                                 </w:r>
                               </w:p>
                               <w:p>
@@ -4228,7 +4246,25 @@
                               <w:sz w:val="56"/>
                             </w:rPr>
                             <w:br/>
-                            <w:t>CISQ Compliance Report</w:t>
+                            <w:t xml:space="preserve">CISQ </w:t>
+                          </w:r>
+                          <w:r>
+                            <w:rPr>
+                              <w:rFonts w:asciiTheme="majorHAnsi" w:hAnsiTheme="majorHAnsi" w:cs="Arial"/>
+                              <w:b/>
+                              <w:color w:val="365F91" w:themeColor="accent1" w:themeShade="BF"/>
+                              <w:sz w:val="56"/>
+                            </w:rPr>
+                            <w:t>Detailed</w:t>
+                          </w:r>
+                          <w:r>
+                            <w:rPr>
+                              <w:rFonts w:asciiTheme="majorHAnsi" w:hAnsiTheme="majorHAnsi" w:cs="Arial"/>
+                              <w:b/>
+                              <w:color w:val="365F91" w:themeColor="accent1" w:themeShade="BF"/>
+                              <w:sz w:val="56"/>
+                            </w:rPr>
+                            <w:t xml:space="preserve"> Report</w:t>
                           </w:r>
                         </w:p>
                         <w:p>
@@ -5241,8 +5277,6 @@
           <w:lang w:eastAsia="en-US"/>
         </w:rPr>
       </w:pPr>
-      <w:bookmarkStart w:id="8" w:name="_GoBack"/>
-      <w:bookmarkEnd w:id="8"/>
       <w:r>
         <w:rPr>
           <w:noProof/>
@@ -5950,29 +5984,29 @@
         <w:lastRenderedPageBreak/>
         <w:t xml:space="preserve"> </w:t>
       </w:r>
-      <w:bookmarkStart w:id="9" w:name="_Toc531862351"/>
-      <w:bookmarkStart w:id="10" w:name="_Toc14696275"/>
-      <w:bookmarkStart w:id="11" w:name="_Toc14781140"/>
-      <w:bookmarkStart w:id="12" w:name="_Toc14781348"/>
-      <w:bookmarkStart w:id="13" w:name="_Toc15304604"/>
-      <w:bookmarkStart w:id="14" w:name="_Toc25238915"/>
-      <w:bookmarkStart w:id="15" w:name="_Toc25309516"/>
+      <w:bookmarkStart w:id="8" w:name="_Toc531862351"/>
+      <w:bookmarkStart w:id="9" w:name="_Toc14696275"/>
+      <w:bookmarkStart w:id="10" w:name="_Toc14781140"/>
+      <w:bookmarkStart w:id="11" w:name="_Toc14781348"/>
+      <w:bookmarkStart w:id="12" w:name="_Toc15304604"/>
+      <w:bookmarkStart w:id="13" w:name="_Toc25238915"/>
+      <w:bookmarkStart w:id="14" w:name="_Toc25309516"/>
       <w:r>
         <w:t>Introduction</w:t>
       </w:r>
+      <w:bookmarkEnd w:id="8"/>
       <w:bookmarkEnd w:id="9"/>
       <w:bookmarkEnd w:id="10"/>
       <w:bookmarkEnd w:id="11"/>
       <w:bookmarkEnd w:id="12"/>
       <w:bookmarkEnd w:id="13"/>
       <w:bookmarkEnd w:id="14"/>
-      <w:bookmarkEnd w:id="15"/>
     </w:p>
     <w:p>
       <w:pPr>
         <w:ind w:right="657"/>
       </w:pPr>
-      <w:bookmarkStart w:id="16" w:name="_Toc380677725"/>
+      <w:bookmarkStart w:id="15" w:name="_Toc380677725"/>
       <w:r>
         <w:t xml:space="preserve">This assessment is an effort to determine the overall quality of the said applications against CISQ rules and measure the overall health of the application. This assessment uses the CAST Application Intelligence Platform (AIP) to automatically scan the implementation of these applications to review the architecture, design, and code against current industry best practices and known design flaws that may impact performance. </w:t>
       </w:r>
@@ -6002,33 +6036,33 @@
           <w:lang w:val="en-US"/>
         </w:rPr>
       </w:pPr>
-      <w:bookmarkStart w:id="17" w:name="_Toc531862352"/>
-      <w:bookmarkStart w:id="18" w:name="_Toc14696276"/>
-      <w:bookmarkStart w:id="19" w:name="_Toc14781141"/>
-      <w:bookmarkStart w:id="20" w:name="_Toc14781349"/>
-      <w:bookmarkStart w:id="21" w:name="_Toc15304605"/>
-      <w:bookmarkStart w:id="22" w:name="_Toc25238916"/>
-      <w:bookmarkStart w:id="23" w:name="_Toc25309517"/>
+      <w:bookmarkStart w:id="16" w:name="_Toc531862352"/>
+      <w:bookmarkStart w:id="17" w:name="_Toc14696276"/>
+      <w:bookmarkStart w:id="18" w:name="_Toc14781141"/>
+      <w:bookmarkStart w:id="19" w:name="_Toc14781349"/>
+      <w:bookmarkStart w:id="20" w:name="_Toc15304605"/>
+      <w:bookmarkStart w:id="21" w:name="_Toc25238916"/>
+      <w:bookmarkStart w:id="22" w:name="_Toc25309517"/>
       <w:r>
         <w:rPr>
           <w:lang w:val="en-US"/>
         </w:rPr>
         <w:t xml:space="preserve">Application </w:t>
       </w:r>
+      <w:bookmarkEnd w:id="15"/>
+      <w:r>
+        <w:rPr>
+          <w:lang w:val="en-US"/>
+        </w:rPr>
+        <w:t>Characteristics</w:t>
+      </w:r>
       <w:bookmarkEnd w:id="16"/>
-      <w:r>
-        <w:rPr>
-          <w:lang w:val="en-US"/>
-        </w:rPr>
-        <w:t>Characteristics</w:t>
-      </w:r>
       <w:bookmarkEnd w:id="17"/>
       <w:bookmarkEnd w:id="18"/>
       <w:bookmarkEnd w:id="19"/>
       <w:bookmarkEnd w:id="20"/>
       <w:bookmarkEnd w:id="21"/>
       <w:bookmarkEnd w:id="22"/>
-      <w:bookmarkEnd w:id="23"/>
     </w:p>
     <w:p>
       <w:pPr>
@@ -6753,13 +6787,13 @@
           <w:sz w:val="22"/>
         </w:rPr>
       </w:pPr>
-      <w:bookmarkStart w:id="24" w:name="_Toc531862353"/>
-      <w:bookmarkStart w:id="25" w:name="_Toc14696277"/>
-      <w:bookmarkStart w:id="26" w:name="_Toc14781142"/>
-      <w:bookmarkStart w:id="27" w:name="_Toc14781350"/>
-      <w:bookmarkStart w:id="28" w:name="_Toc15304606"/>
-      <w:bookmarkStart w:id="29" w:name="_Toc25238917"/>
-      <w:bookmarkStart w:id="30" w:name="_Toc25309518"/>
+      <w:bookmarkStart w:id="23" w:name="_Toc531862353"/>
+      <w:bookmarkStart w:id="24" w:name="_Toc14696277"/>
+      <w:bookmarkStart w:id="25" w:name="_Toc14781142"/>
+      <w:bookmarkStart w:id="26" w:name="_Toc14781350"/>
+      <w:bookmarkStart w:id="27" w:name="_Toc15304606"/>
+      <w:bookmarkStart w:id="28" w:name="_Toc25238917"/>
+      <w:bookmarkStart w:id="29" w:name="_Toc25309518"/>
       <w:r>
         <w:lastRenderedPageBreak/>
         <w:t>CISQ</w:t>
@@ -6767,16 +6801,16 @@
       <w:r>
         <w:t xml:space="preserve"> </w:t>
       </w:r>
+      <w:bookmarkEnd w:id="23"/>
       <w:bookmarkEnd w:id="24"/>
+      <w:r>
+        <w:t>Summary</w:t>
+      </w:r>
       <w:bookmarkEnd w:id="25"/>
-      <w:r>
-        <w:t>Summary</w:t>
-      </w:r>
       <w:bookmarkEnd w:id="26"/>
       <w:bookmarkEnd w:id="27"/>
       <w:bookmarkEnd w:id="28"/>
       <w:bookmarkEnd w:id="29"/>
-      <w:bookmarkEnd w:id="30"/>
     </w:p>
     <w:p>
       <w:pPr>
@@ -6937,13 +6971,13 @@
           <w:rFonts w:eastAsia="Calibri"/>
         </w:rPr>
       </w:pPr>
-      <w:bookmarkStart w:id="31" w:name="_Toc531862354"/>
-      <w:bookmarkStart w:id="32" w:name="_Toc14696278"/>
-      <w:bookmarkStart w:id="33" w:name="_Toc14781143"/>
-      <w:bookmarkStart w:id="34" w:name="_Toc14781351"/>
-      <w:bookmarkStart w:id="35" w:name="_Toc15304607"/>
-      <w:bookmarkStart w:id="36" w:name="_Toc25238918"/>
-      <w:bookmarkStart w:id="37" w:name="_Toc25309519"/>
+      <w:bookmarkStart w:id="30" w:name="_Toc531862354"/>
+      <w:bookmarkStart w:id="31" w:name="_Toc14696278"/>
+      <w:bookmarkStart w:id="32" w:name="_Toc14781143"/>
+      <w:bookmarkStart w:id="33" w:name="_Toc14781351"/>
+      <w:bookmarkStart w:id="34" w:name="_Toc15304607"/>
+      <w:bookmarkStart w:id="35" w:name="_Toc25238918"/>
+      <w:bookmarkStart w:id="36" w:name="_Toc25309519"/>
       <w:r>
         <w:rPr>
           <w:rFonts w:eastAsia="Calibri"/>
@@ -6972,13 +7006,13 @@
         </w:rPr>
         <w:t>Summary</w:t>
       </w:r>
+      <w:bookmarkEnd w:id="30"/>
       <w:bookmarkEnd w:id="31"/>
       <w:bookmarkEnd w:id="32"/>
       <w:bookmarkEnd w:id="33"/>
       <w:bookmarkEnd w:id="34"/>
       <w:bookmarkEnd w:id="35"/>
       <w:bookmarkEnd w:id="36"/>
-      <w:bookmarkEnd w:id="37"/>
     </w:p>
     <w:p>
       <w:pPr>
@@ -7813,13 +7847,13 @@
           <w:rFonts w:eastAsia="Calibri"/>
         </w:rPr>
       </w:pPr>
-      <w:bookmarkStart w:id="38" w:name="_Toc531862361"/>
-      <w:bookmarkStart w:id="39" w:name="_Toc14696279"/>
-      <w:bookmarkStart w:id="40" w:name="_Toc14781144"/>
-      <w:bookmarkStart w:id="41" w:name="_Toc14781352"/>
-      <w:bookmarkStart w:id="42" w:name="_Toc15304608"/>
-      <w:bookmarkStart w:id="43" w:name="_Toc25238919"/>
-      <w:bookmarkStart w:id="44" w:name="_Toc25309520"/>
+      <w:bookmarkStart w:id="37" w:name="_Toc531862361"/>
+      <w:bookmarkStart w:id="38" w:name="_Toc14696279"/>
+      <w:bookmarkStart w:id="39" w:name="_Toc14781144"/>
+      <w:bookmarkStart w:id="40" w:name="_Toc14781352"/>
+      <w:bookmarkStart w:id="41" w:name="_Toc15304608"/>
+      <w:bookmarkStart w:id="42" w:name="_Toc25238919"/>
+      <w:bookmarkStart w:id="43" w:name="_Toc25309520"/>
       <w:r>
         <w:rPr>
           <w:rFonts w:eastAsia="Calibri"/>
@@ -7839,13 +7873,13 @@
         </w:rPr>
         <w:t>Security</w:t>
       </w:r>
+      <w:bookmarkEnd w:id="37"/>
       <w:bookmarkEnd w:id="38"/>
       <w:bookmarkEnd w:id="39"/>
       <w:bookmarkEnd w:id="40"/>
       <w:bookmarkEnd w:id="41"/>
       <w:bookmarkEnd w:id="42"/>
       <w:bookmarkEnd w:id="43"/>
-      <w:bookmarkEnd w:id="44"/>
     </w:p>
     <w:p>
       <w:pPr>
@@ -7931,12 +7965,12 @@
           <w:szCs w:val="20"/>
         </w:rPr>
       </w:pPr>
-      <w:bookmarkStart w:id="45" w:name="_Toc526346015"/>
-      <w:bookmarkStart w:id="46" w:name="_Toc526362355"/>
-      <w:bookmarkStart w:id="47" w:name="_Toc531862362"/>
+      <w:bookmarkStart w:id="44" w:name="_Toc526346015"/>
+      <w:bookmarkStart w:id="45" w:name="_Toc526362355"/>
+      <w:bookmarkStart w:id="46" w:name="_Toc531862362"/>
+      <w:bookmarkEnd w:id="44"/>
       <w:bookmarkEnd w:id="45"/>
       <w:bookmarkEnd w:id="46"/>
-      <w:bookmarkEnd w:id="47"/>
     </w:p>
     <w:p>
       <w:pPr>
@@ -8769,13 +8803,13 @@
           <w:rFonts w:eastAsia="Calibri"/>
         </w:rPr>
       </w:pPr>
-      <w:bookmarkStart w:id="48" w:name="_Toc531862380"/>
-      <w:bookmarkStart w:id="49" w:name="_Toc14696280"/>
-      <w:bookmarkStart w:id="50" w:name="_Toc14781145"/>
-      <w:bookmarkStart w:id="51" w:name="_Toc14781353"/>
-      <w:bookmarkStart w:id="52" w:name="_Toc15304609"/>
-      <w:bookmarkStart w:id="53" w:name="_Toc25238920"/>
-      <w:bookmarkStart w:id="54" w:name="_Toc25309521"/>
+      <w:bookmarkStart w:id="47" w:name="_Toc531862380"/>
+      <w:bookmarkStart w:id="48" w:name="_Toc14696280"/>
+      <w:bookmarkStart w:id="49" w:name="_Toc14781145"/>
+      <w:bookmarkStart w:id="50" w:name="_Toc14781353"/>
+      <w:bookmarkStart w:id="51" w:name="_Toc15304609"/>
+      <w:bookmarkStart w:id="52" w:name="_Toc25238920"/>
+      <w:bookmarkStart w:id="53" w:name="_Toc25309521"/>
       <w:r>
         <w:rPr>
           <w:rFonts w:eastAsia="Calibri"/>
@@ -8789,13 +8823,13 @@
         </w:rPr>
         <w:t>CISQ Reliability</w:t>
       </w:r>
+      <w:bookmarkEnd w:id="47"/>
       <w:bookmarkEnd w:id="48"/>
       <w:bookmarkEnd w:id="49"/>
       <w:bookmarkEnd w:id="50"/>
       <w:bookmarkEnd w:id="51"/>
       <w:bookmarkEnd w:id="52"/>
       <w:bookmarkEnd w:id="53"/>
-      <w:bookmarkEnd w:id="54"/>
     </w:p>
     <w:p>
       <w:pPr>
@@ -9673,13 +9707,13 @@
           <w:rFonts w:eastAsia="Calibri"/>
         </w:rPr>
       </w:pPr>
-      <w:bookmarkStart w:id="55" w:name="_Toc531862397"/>
-      <w:bookmarkStart w:id="56" w:name="_Toc14696281"/>
-      <w:bookmarkStart w:id="57" w:name="_Toc14781146"/>
-      <w:bookmarkStart w:id="58" w:name="_Toc14781354"/>
-      <w:bookmarkStart w:id="59" w:name="_Toc15304610"/>
-      <w:bookmarkStart w:id="60" w:name="_Toc25238921"/>
-      <w:bookmarkStart w:id="61" w:name="_Toc25309522"/>
+      <w:bookmarkStart w:id="54" w:name="_Toc531862397"/>
+      <w:bookmarkStart w:id="55" w:name="_Toc14696281"/>
+      <w:bookmarkStart w:id="56" w:name="_Toc14781146"/>
+      <w:bookmarkStart w:id="57" w:name="_Toc14781354"/>
+      <w:bookmarkStart w:id="58" w:name="_Toc15304610"/>
+      <w:bookmarkStart w:id="59" w:name="_Toc25238921"/>
+      <w:bookmarkStart w:id="60" w:name="_Toc25309522"/>
       <w:r>
         <w:rPr>
           <w:rFonts w:eastAsia="Calibri"/>
@@ -9693,13 +9727,13 @@
         </w:rPr>
         <w:t>CISQ Performance Efficiency</w:t>
       </w:r>
+      <w:bookmarkEnd w:id="54"/>
       <w:bookmarkEnd w:id="55"/>
       <w:bookmarkEnd w:id="56"/>
       <w:bookmarkEnd w:id="57"/>
       <w:bookmarkEnd w:id="58"/>
       <w:bookmarkEnd w:id="59"/>
       <w:bookmarkEnd w:id="60"/>
-      <w:bookmarkEnd w:id="61"/>
     </w:p>
     <w:p>
       <w:pPr>
@@ -10552,13 +10586,13 @@
           <w:rFonts w:eastAsia="Calibri"/>
         </w:rPr>
       </w:pPr>
-      <w:bookmarkStart w:id="62" w:name="_Toc531862406"/>
-      <w:bookmarkStart w:id="63" w:name="_Toc14696282"/>
-      <w:bookmarkStart w:id="64" w:name="_Toc14781147"/>
-      <w:bookmarkStart w:id="65" w:name="_Toc14781355"/>
-      <w:bookmarkStart w:id="66" w:name="_Toc15304611"/>
-      <w:bookmarkStart w:id="67" w:name="_Toc25238922"/>
-      <w:bookmarkStart w:id="68" w:name="_Toc25309523"/>
+      <w:bookmarkStart w:id="61" w:name="_Toc531862406"/>
+      <w:bookmarkStart w:id="62" w:name="_Toc14696282"/>
+      <w:bookmarkStart w:id="63" w:name="_Toc14781147"/>
+      <w:bookmarkStart w:id="64" w:name="_Toc14781355"/>
+      <w:bookmarkStart w:id="65" w:name="_Toc15304611"/>
+      <w:bookmarkStart w:id="66" w:name="_Toc25238922"/>
+      <w:bookmarkStart w:id="67" w:name="_Toc25309523"/>
       <w:r>
         <w:rPr>
           <w:rFonts w:eastAsia="Calibri"/>
@@ -10572,13 +10606,13 @@
         </w:rPr>
         <w:t>CISQ Maintainability</w:t>
       </w:r>
+      <w:bookmarkEnd w:id="61"/>
       <w:bookmarkEnd w:id="62"/>
       <w:bookmarkEnd w:id="63"/>
       <w:bookmarkEnd w:id="64"/>
       <w:bookmarkEnd w:id="65"/>
       <w:bookmarkEnd w:id="66"/>
       <w:bookmarkEnd w:id="67"/>
-      <w:bookmarkEnd w:id="68"/>
     </w:p>
     <w:p>
       <w:pPr>
@@ -11388,8 +11422,8 @@
       <w:pPr>
         <w:pStyle w:val="Heading1"/>
       </w:pPr>
-      <w:bookmarkStart w:id="69" w:name="_Toc25238923"/>
-      <w:bookmarkStart w:id="70" w:name="_Toc25309524"/>
+      <w:bookmarkStart w:id="68" w:name="_Toc25238923"/>
+      <w:bookmarkStart w:id="69" w:name="_Toc25309524"/>
       <w:r>
         <w:lastRenderedPageBreak/>
         <w:t>CAST Findings Details for CISQ</w:t>
@@ -11397,8 +11431,8 @@
       <w:r>
         <w:t xml:space="preserve"> Security</w:t>
       </w:r>
+      <w:bookmarkEnd w:id="68"/>
       <w:bookmarkEnd w:id="69"/>
-      <w:bookmarkEnd w:id="70"/>
     </w:p>
     <w:tbl>
       <w:tblPr>
@@ -11496,14 +11530,14 @@
       <w:pPr>
         <w:pStyle w:val="Heading1"/>
       </w:pPr>
-      <w:bookmarkStart w:id="71" w:name="_Toc25238924"/>
-      <w:bookmarkStart w:id="72" w:name="_Toc25309525"/>
+      <w:bookmarkStart w:id="70" w:name="_Toc25238924"/>
+      <w:bookmarkStart w:id="71" w:name="_Toc25309525"/>
       <w:r>
         <w:lastRenderedPageBreak/>
         <w:t>CAST Findings details for CISQ Reliability</w:t>
       </w:r>
+      <w:bookmarkEnd w:id="70"/>
       <w:bookmarkEnd w:id="71"/>
-      <w:bookmarkEnd w:id="72"/>
     </w:p>
     <w:tbl>
       <w:tblPr>
@@ -11600,14 +11634,14 @@
       <w:pPr>
         <w:pStyle w:val="Heading1"/>
       </w:pPr>
-      <w:bookmarkStart w:id="73" w:name="_Toc25238925"/>
-      <w:bookmarkStart w:id="74" w:name="_Toc25309526"/>
+      <w:bookmarkStart w:id="72" w:name="_Toc25238925"/>
+      <w:bookmarkStart w:id="73" w:name="_Toc25309526"/>
       <w:r>
         <w:lastRenderedPageBreak/>
         <w:t>CAST Findings details for CISQ Performance Efficiency</w:t>
       </w:r>
+      <w:bookmarkEnd w:id="72"/>
       <w:bookmarkEnd w:id="73"/>
-      <w:bookmarkEnd w:id="74"/>
     </w:p>
     <w:tbl>
       <w:tblPr>
@@ -11704,14 +11738,14 @@
       <w:pPr>
         <w:pStyle w:val="Heading1"/>
       </w:pPr>
-      <w:bookmarkStart w:id="75" w:name="_Toc25238926"/>
-      <w:bookmarkStart w:id="76" w:name="_Toc25309527"/>
+      <w:bookmarkStart w:id="74" w:name="_Toc25238926"/>
+      <w:bookmarkStart w:id="75" w:name="_Toc25309527"/>
       <w:r>
         <w:lastRenderedPageBreak/>
         <w:t>CAST Findings details for CISQ Maintainability</w:t>
       </w:r>
+      <w:bookmarkEnd w:id="74"/>
       <w:bookmarkEnd w:id="75"/>
-      <w:bookmarkEnd w:id="76"/>
     </w:p>
     <w:tbl>
       <w:tblPr>
@@ -11820,13 +11854,13 @@
         <w:pStyle w:val="Heading1"/>
         <w:ind w:right="657"/>
       </w:pPr>
-      <w:bookmarkStart w:id="77" w:name="_Toc531862419"/>
-      <w:bookmarkStart w:id="78" w:name="_Toc14696283"/>
-      <w:bookmarkStart w:id="79" w:name="_Toc14781148"/>
-      <w:bookmarkStart w:id="80" w:name="_Toc14781356"/>
-      <w:bookmarkStart w:id="81" w:name="_Toc15304612"/>
-      <w:bookmarkStart w:id="82" w:name="_Toc25238927"/>
-      <w:bookmarkStart w:id="83" w:name="_Toc25309528"/>
+      <w:bookmarkStart w:id="76" w:name="_Toc531862419"/>
+      <w:bookmarkStart w:id="77" w:name="_Toc14696283"/>
+      <w:bookmarkStart w:id="78" w:name="_Toc14781148"/>
+      <w:bookmarkStart w:id="79" w:name="_Toc14781356"/>
+      <w:bookmarkStart w:id="80" w:name="_Toc15304612"/>
+      <w:bookmarkStart w:id="81" w:name="_Toc25238927"/>
+      <w:bookmarkStart w:id="82" w:name="_Toc25309528"/>
       <w:r>
         <w:lastRenderedPageBreak/>
         <w:t>A</w:t>
@@ -11834,13 +11868,13 @@
       <w:r>
         <w:t>ppendix</w:t>
       </w:r>
+      <w:bookmarkEnd w:id="76"/>
       <w:bookmarkEnd w:id="77"/>
       <w:bookmarkEnd w:id="78"/>
       <w:bookmarkEnd w:id="79"/>
       <w:bookmarkEnd w:id="80"/>
       <w:bookmarkEnd w:id="81"/>
       <w:bookmarkEnd w:id="82"/>
-      <w:bookmarkEnd w:id="83"/>
       <w:r>
         <w:t xml:space="preserve"> </w:t>
       </w:r>
@@ -11854,26 +11888,26 @@
           <w:lang w:val="en-US"/>
         </w:rPr>
       </w:pPr>
-      <w:bookmarkStart w:id="84" w:name="_Toc531862420"/>
-      <w:bookmarkStart w:id="85" w:name="_Toc14696284"/>
-      <w:bookmarkStart w:id="86" w:name="_Toc14781149"/>
-      <w:bookmarkStart w:id="87" w:name="_Toc14781357"/>
-      <w:bookmarkStart w:id="88" w:name="_Toc15304613"/>
-      <w:bookmarkStart w:id="89" w:name="_Toc25238928"/>
-      <w:bookmarkStart w:id="90" w:name="_Toc25309529"/>
+      <w:bookmarkStart w:id="83" w:name="_Toc531862420"/>
+      <w:bookmarkStart w:id="84" w:name="_Toc14696284"/>
+      <w:bookmarkStart w:id="85" w:name="_Toc14781149"/>
+      <w:bookmarkStart w:id="86" w:name="_Toc14781357"/>
+      <w:bookmarkStart w:id="87" w:name="_Toc15304613"/>
+      <w:bookmarkStart w:id="88" w:name="_Toc25238928"/>
+      <w:bookmarkStart w:id="89" w:name="_Toc25309529"/>
       <w:r>
         <w:rPr>
           <w:lang w:val="en-US"/>
         </w:rPr>
         <w:t>About CAST Software Intelligence</w:t>
       </w:r>
+      <w:bookmarkEnd w:id="83"/>
       <w:bookmarkEnd w:id="84"/>
       <w:bookmarkEnd w:id="85"/>
       <w:bookmarkEnd w:id="86"/>
       <w:bookmarkEnd w:id="87"/>
       <w:bookmarkEnd w:id="88"/>
       <w:bookmarkEnd w:id="89"/>
-      <w:bookmarkEnd w:id="90"/>
     </w:p>
     <w:p>
       <w:pPr>
@@ -11921,26 +11955,26 @@
         <w:spacing w:after="0"/>
         <w:ind w:left="540" w:right="657" w:hanging="540"/>
       </w:pPr>
-      <w:bookmarkStart w:id="91" w:name="_Toc531862421"/>
-      <w:bookmarkStart w:id="92" w:name="_Toc14696285"/>
-      <w:bookmarkStart w:id="93" w:name="_Toc14781150"/>
-      <w:bookmarkStart w:id="94" w:name="_Toc14781358"/>
-      <w:bookmarkStart w:id="95" w:name="_Toc15304614"/>
-      <w:bookmarkStart w:id="96" w:name="_Toc25238929"/>
-      <w:bookmarkStart w:id="97" w:name="_Toc25309530"/>
+      <w:bookmarkStart w:id="90" w:name="_Toc531862421"/>
+      <w:bookmarkStart w:id="91" w:name="_Toc14696285"/>
+      <w:bookmarkStart w:id="92" w:name="_Toc14781150"/>
+      <w:bookmarkStart w:id="93" w:name="_Toc14781358"/>
+      <w:bookmarkStart w:id="94" w:name="_Toc15304614"/>
+      <w:bookmarkStart w:id="95" w:name="_Toc25238929"/>
+      <w:bookmarkStart w:id="96" w:name="_Toc25309530"/>
       <w:r>
         <w:rPr>
           <w:lang w:val="en-US"/>
         </w:rPr>
         <w:t>About CISQ Automated Quality Characteristic Measures</w:t>
       </w:r>
+      <w:bookmarkEnd w:id="90"/>
       <w:bookmarkEnd w:id="91"/>
       <w:bookmarkEnd w:id="92"/>
       <w:bookmarkEnd w:id="93"/>
       <w:bookmarkEnd w:id="94"/>
       <w:bookmarkEnd w:id="95"/>
       <w:bookmarkEnd w:id="96"/>
-      <w:bookmarkEnd w:id="97"/>
     </w:p>
     <w:p>
       <w:pPr>
@@ -12406,7 +12440,7 @@
 </file>
 
 <file path=word/endnotes.xml><?xml version="1.0" encoding="utf-8"?>
-<w:endnotes xmlns:wpc="http://schemas.microsoft.com/office/word/2010/wordprocessingCanvas" xmlns:cx="http://schemas.microsoft.com/office/drawing/2014/chartex" xmlns:cx1="http://schemas.microsoft.com/office/drawing/2015/9/8/chartex" xmlns:cx2="http://schemas.microsoft.com/office/drawing/2015/10/21/chartex" xmlns:cx3="http://schemas.microsoft.com/office/drawing/2016/5/9/chartex" xmlns:cx4="http://schemas.microsoft.com/office/drawing/2016/5/10/chartex" xmlns:cx5="http://schemas.microsoft.com/office/drawing/2016/5/11/chartex" xmlns:cx6="http://schemas.microsoft.com/office/drawing/2016/5/12/chartex" xmlns:cx7="http://schemas.microsoft.com/office/drawing/2016/5/13/chartex" xmlns:cx8="http://schemas.microsoft.com/office/drawing/2016/5/14/chartex" xmlns:mc="http://schemas.openxmlformats.org/markup-compatibility/2006" xmlns:aink="http://schemas.microsoft.com/office/drawing/2016/ink" xmlns:am3d="http://schemas.microsoft.com/office/drawing/2017/model3d" xmlns:o="urn:schemas-microsoft-com:office:office" xmlns:r="http://schemas.openxmlformats.org/officeDocument/2006/relationships" xmlns:m="http://schemas.openxmlformats.org/officeDocument/2006/math" xmlns:v="urn:schemas-microsoft-com:vml" xmlns:wp14="http://schemas.microsoft.com/office/word/2010/wordprocessingDrawing" xmlns:wp="http://schemas.openxmlformats.org/drawingml/2006/wordprocessingDrawing" xmlns:w10="urn:schemas-microsoft-com:office:word" xmlns:w="http://schemas.openxmlformats.org/wordprocessingml/2006/main" xmlns:w14="http://schemas.microsoft.com/office/word/2010/wordml" xmlns:w15="http://schemas.microsoft.com/office/word/2012/wordml" xmlns:w16cid="http://schemas.microsoft.com/office/word/2016/wordml/cid" xmlns:w16se="http://schemas.microsoft.com/office/word/2015/wordml/symex" xmlns:wpg="http://schemas.microsoft.com/office/word/2010/wordprocessingGroup" xmlns:wpi="http://schemas.microsoft.com/office/word/2010/wordprocessingInk" xmlns:wne="http://schemas.microsoft.com/office/word/2006/wordml" xmlns:wps="http://schemas.microsoft.com/office/word/2010/wordprocessingShape" mc:Ignorable="w14 w15 w16se w16cid wp14">
+<w:endnotes xmlns:wpc="http://schemas.microsoft.com/office/word/2010/wordprocessingCanvas" xmlns:cx="http://schemas.microsoft.com/office/drawing/2014/chartex" xmlns:cx1="http://schemas.microsoft.com/office/drawing/2015/9/8/chartex" xmlns:cx2="http://schemas.microsoft.com/office/drawing/2015/10/21/chartex" xmlns:cx3="http://schemas.microsoft.com/office/drawing/2016/5/9/chartex" xmlns:cx4="http://schemas.microsoft.com/office/drawing/2016/5/10/chartex" xmlns:cx5="http://schemas.microsoft.com/office/drawing/2016/5/11/chartex" xmlns:cx6="http://schemas.microsoft.com/office/drawing/2016/5/12/chartex" xmlns:cx7="http://schemas.microsoft.com/office/drawing/2016/5/13/chartex" xmlns:cx8="http://schemas.microsoft.com/office/drawing/2016/5/14/chartex" xmlns:mc="http://schemas.openxmlformats.org/markup-compatibility/2006" xmlns:aink="http://schemas.microsoft.com/office/drawing/2016/ink" xmlns:am3d="http://schemas.microsoft.com/office/drawing/2017/model3d" xmlns:o="urn:schemas-microsoft-com:office:office" xmlns:r="http://schemas.openxmlformats.org/officeDocument/2006/relationships" xmlns:m="http://schemas.openxmlformats.org/officeDocument/2006/math" xmlns:v="urn:schemas-microsoft-com:vml" xmlns:wp14="http://schemas.microsoft.com/office/word/2010/wordprocessingDrawing" xmlns:wp="http://schemas.openxmlformats.org/drawingml/2006/wordprocessingDrawing" xmlns:w10="urn:schemas-microsoft-com:office:word" xmlns:w="http://schemas.openxmlformats.org/wordprocessingml/2006/main" xmlns:w14="http://schemas.microsoft.com/office/word/2010/wordml" xmlns:w15="http://schemas.microsoft.com/office/word/2012/wordml" xmlns:w16cex="http://schemas.microsoft.com/office/word/2018/wordml/cex" xmlns:w16cid="http://schemas.microsoft.com/office/word/2016/wordml/cid" xmlns:w16="http://schemas.microsoft.com/office/word/2018/wordml" xmlns:w16se="http://schemas.microsoft.com/office/word/2015/wordml/symex" xmlns:wpg="http://schemas.microsoft.com/office/word/2010/wordprocessingGroup" xmlns:wpi="http://schemas.microsoft.com/office/word/2010/wordprocessingInk" xmlns:wne="http://schemas.microsoft.com/office/word/2006/wordml" xmlns:wps="http://schemas.microsoft.com/office/word/2010/wordprocessingShape" mc:Ignorable="w14 w15 w16se w16cid w16 w16cex wp14">
   <w:endnote w:type="separator" w:id="-1">
     <w:p>
       <w:r>
@@ -12425,7 +12459,7 @@
 </file>
 
 <file path=word/footer1.xml><?xml version="1.0" encoding="utf-8"?>
-<w:ftr xmlns:wpc="http://schemas.microsoft.com/office/word/2010/wordprocessingCanvas" xmlns:cx="http://schemas.microsoft.com/office/drawing/2014/chartex" xmlns:cx1="http://schemas.microsoft.com/office/drawing/2015/9/8/chartex" xmlns:cx2="http://schemas.microsoft.com/office/drawing/2015/10/21/chartex" xmlns:cx3="http://schemas.microsoft.com/office/drawing/2016/5/9/chartex" xmlns:cx4="http://schemas.microsoft.com/office/drawing/2016/5/10/chartex" xmlns:cx5="http://schemas.microsoft.com/office/drawing/2016/5/11/chartex" xmlns:cx6="http://schemas.microsoft.com/office/drawing/2016/5/12/chartex" xmlns:cx7="http://schemas.microsoft.com/office/drawing/2016/5/13/chartex" xmlns:cx8="http://schemas.microsoft.com/office/drawing/2016/5/14/chartex" xmlns:mc="http://schemas.openxmlformats.org/markup-compatibility/2006" xmlns:aink="http://schemas.microsoft.com/office/drawing/2016/ink" xmlns:am3d="http://schemas.microsoft.com/office/drawing/2017/model3d" xmlns:o="urn:schemas-microsoft-com:office:office" xmlns:r="http://schemas.openxmlformats.org/officeDocument/2006/relationships" xmlns:m="http://schemas.openxmlformats.org/officeDocument/2006/math" xmlns:v="urn:schemas-microsoft-com:vml" xmlns:wp14="http://schemas.microsoft.com/office/word/2010/wordprocessingDrawing" xmlns:wp="http://schemas.openxmlformats.org/drawingml/2006/wordprocessingDrawing" xmlns:w10="urn:schemas-microsoft-com:office:word" xmlns:w="http://schemas.openxmlformats.org/wordprocessingml/2006/main" xmlns:w14="http://schemas.microsoft.com/office/word/2010/wordml" xmlns:w15="http://schemas.microsoft.com/office/word/2012/wordml" xmlns:w16cid="http://schemas.microsoft.com/office/word/2016/wordml/cid" xmlns:w16se="http://schemas.microsoft.com/office/word/2015/wordml/symex" xmlns:wpg="http://schemas.microsoft.com/office/word/2010/wordprocessingGroup" xmlns:wpi="http://schemas.microsoft.com/office/word/2010/wordprocessingInk" xmlns:wne="http://schemas.microsoft.com/office/word/2006/wordml" xmlns:wps="http://schemas.microsoft.com/office/word/2010/wordprocessingShape" mc:Ignorable="w14 w15 w16se w16cid wp14">
+<w:ftr xmlns:wpc="http://schemas.microsoft.com/office/word/2010/wordprocessingCanvas" xmlns:cx="http://schemas.microsoft.com/office/drawing/2014/chartex" xmlns:cx1="http://schemas.microsoft.com/office/drawing/2015/9/8/chartex" xmlns:cx2="http://schemas.microsoft.com/office/drawing/2015/10/21/chartex" xmlns:cx3="http://schemas.microsoft.com/office/drawing/2016/5/9/chartex" xmlns:cx4="http://schemas.microsoft.com/office/drawing/2016/5/10/chartex" xmlns:cx5="http://schemas.microsoft.com/office/drawing/2016/5/11/chartex" xmlns:cx6="http://schemas.microsoft.com/office/drawing/2016/5/12/chartex" xmlns:cx7="http://schemas.microsoft.com/office/drawing/2016/5/13/chartex" xmlns:cx8="http://schemas.microsoft.com/office/drawing/2016/5/14/chartex" xmlns:mc="http://schemas.openxmlformats.org/markup-compatibility/2006" xmlns:aink="http://schemas.microsoft.com/office/drawing/2016/ink" xmlns:am3d="http://schemas.microsoft.com/office/drawing/2017/model3d" xmlns:o="urn:schemas-microsoft-com:office:office" xmlns:r="http://schemas.openxmlformats.org/officeDocument/2006/relationships" xmlns:m="http://schemas.openxmlformats.org/officeDocument/2006/math" xmlns:v="urn:schemas-microsoft-com:vml" xmlns:wp14="http://schemas.microsoft.com/office/word/2010/wordprocessingDrawing" xmlns:wp="http://schemas.openxmlformats.org/drawingml/2006/wordprocessingDrawing" xmlns:w10="urn:schemas-microsoft-com:office:word" xmlns:w="http://schemas.openxmlformats.org/wordprocessingml/2006/main" xmlns:w14="http://schemas.microsoft.com/office/word/2010/wordml" xmlns:w15="http://schemas.microsoft.com/office/word/2012/wordml" xmlns:w16cex="http://schemas.microsoft.com/office/word/2018/wordml/cex" xmlns:w16cid="http://schemas.microsoft.com/office/word/2016/wordml/cid" xmlns:w16="http://schemas.microsoft.com/office/word/2018/wordml" xmlns:w16se="http://schemas.microsoft.com/office/word/2015/wordml/symex" xmlns:wpg="http://schemas.microsoft.com/office/word/2010/wordprocessingGroup" xmlns:wpi="http://schemas.microsoft.com/office/word/2010/wordprocessingInk" xmlns:wne="http://schemas.microsoft.com/office/word/2006/wordml" xmlns:wps="http://schemas.microsoft.com/office/word/2010/wordprocessingShape" mc:Ignorable="w14 w15 w16se w16cid w16 w16cex wp14">
   <w:p>
     <w:pPr>
       <w:pStyle w:val="Footer"/>
@@ -12619,7 +12653,7 @@
 </file>
 
 <file path=word/footnotes.xml><?xml version="1.0" encoding="utf-8"?>
-<w:footnotes xmlns:wpc="http://schemas.microsoft.com/office/word/2010/wordprocessingCanvas" xmlns:cx="http://schemas.microsoft.com/office/drawing/2014/chartex" xmlns:cx1="http://schemas.microsoft.com/office/drawing/2015/9/8/chartex" xmlns:cx2="http://schemas.microsoft.com/office/drawing/2015/10/21/chartex" xmlns:cx3="http://schemas.microsoft.com/office/drawing/2016/5/9/chartex" xmlns:cx4="http://schemas.microsoft.com/office/drawing/2016/5/10/chartex" xmlns:cx5="http://schemas.microsoft.com/office/drawing/2016/5/11/chartex" xmlns:cx6="http://schemas.microsoft.com/office/drawing/2016/5/12/chartex" xmlns:cx7="http://schemas.microsoft.com/office/drawing/2016/5/13/chartex" xmlns:cx8="http://schemas.microsoft.com/office/drawing/2016/5/14/chartex" xmlns:mc="http://schemas.openxmlformats.org/markup-compatibility/2006" xmlns:aink="http://schemas.microsoft.com/office/drawing/2016/ink" xmlns:am3d="http://schemas.microsoft.com/office/drawing/2017/model3d" xmlns:o="urn:schemas-microsoft-com:office:office" xmlns:r="http://schemas.openxmlformats.org/officeDocument/2006/relationships" xmlns:m="http://schemas.openxmlformats.org/officeDocument/2006/math" xmlns:v="urn:schemas-microsoft-com:vml" xmlns:wp14="http://schemas.microsoft.com/office/word/2010/wordprocessingDrawing" xmlns:wp="http://schemas.openxmlformats.org/drawingml/2006/wordprocessingDrawing" xmlns:w10="urn:schemas-microsoft-com:office:word" xmlns:w="http://schemas.openxmlformats.org/wordprocessingml/2006/main" xmlns:w14="http://schemas.microsoft.com/office/word/2010/wordml" xmlns:w15="http://schemas.microsoft.com/office/word/2012/wordml" xmlns:w16cid="http://schemas.microsoft.com/office/word/2016/wordml/cid" xmlns:w16se="http://schemas.microsoft.com/office/word/2015/wordml/symex" xmlns:wpg="http://schemas.microsoft.com/office/word/2010/wordprocessingGroup" xmlns:wpi="http://schemas.microsoft.com/office/word/2010/wordprocessingInk" xmlns:wne="http://schemas.microsoft.com/office/word/2006/wordml" xmlns:wps="http://schemas.microsoft.com/office/word/2010/wordprocessingShape" mc:Ignorable="w14 w15 w16se w16cid wp14">
+<w:footnotes xmlns:wpc="http://schemas.microsoft.com/office/word/2010/wordprocessingCanvas" xmlns:cx="http://schemas.microsoft.com/office/drawing/2014/chartex" xmlns:cx1="http://schemas.microsoft.com/office/drawing/2015/9/8/chartex" xmlns:cx2="http://schemas.microsoft.com/office/drawing/2015/10/21/chartex" xmlns:cx3="http://schemas.microsoft.com/office/drawing/2016/5/9/chartex" xmlns:cx4="http://schemas.microsoft.com/office/drawing/2016/5/10/chartex" xmlns:cx5="http://schemas.microsoft.com/office/drawing/2016/5/11/chartex" xmlns:cx6="http://schemas.microsoft.com/office/drawing/2016/5/12/chartex" xmlns:cx7="http://schemas.microsoft.com/office/drawing/2016/5/13/chartex" xmlns:cx8="http://schemas.microsoft.com/office/drawing/2016/5/14/chartex" xmlns:mc="http://schemas.openxmlformats.org/markup-compatibility/2006" xmlns:aink="http://schemas.microsoft.com/office/drawing/2016/ink" xmlns:am3d="http://schemas.microsoft.com/office/drawing/2017/model3d" xmlns:o="urn:schemas-microsoft-com:office:office" xmlns:r="http://schemas.openxmlformats.org/officeDocument/2006/relationships" xmlns:m="http://schemas.openxmlformats.org/officeDocument/2006/math" xmlns:v="urn:schemas-microsoft-com:vml" xmlns:wp14="http://schemas.microsoft.com/office/word/2010/wordprocessingDrawing" xmlns:wp="http://schemas.openxmlformats.org/drawingml/2006/wordprocessingDrawing" xmlns:w10="urn:schemas-microsoft-com:office:word" xmlns:w="http://schemas.openxmlformats.org/wordprocessingml/2006/main" xmlns:w14="http://schemas.microsoft.com/office/word/2010/wordml" xmlns:w15="http://schemas.microsoft.com/office/word/2012/wordml" xmlns:w16cex="http://schemas.microsoft.com/office/word/2018/wordml/cex" xmlns:w16cid="http://schemas.microsoft.com/office/word/2016/wordml/cid" xmlns:w16="http://schemas.microsoft.com/office/word/2018/wordml" xmlns:w16se="http://schemas.microsoft.com/office/word/2015/wordml/symex" xmlns:wpg="http://schemas.microsoft.com/office/word/2010/wordprocessingGroup" xmlns:wpi="http://schemas.microsoft.com/office/word/2010/wordprocessingInk" xmlns:wne="http://schemas.microsoft.com/office/word/2006/wordml" xmlns:wps="http://schemas.microsoft.com/office/word/2010/wordprocessingShape" mc:Ignorable="w14 w15 w16se w16cid w16 w16cex wp14">
   <w:footnote w:type="separator" w:id="-1">
     <w:p>
       <w:r>
@@ -12638,7 +12672,7 @@
 </file>
 
 <file path=word/header1.xml><?xml version="1.0" encoding="utf-8"?>
-<w:hdr xmlns:wpc="http://schemas.microsoft.com/office/word/2010/wordprocessingCanvas" xmlns:cx="http://schemas.microsoft.com/office/drawing/2014/chartex" xmlns:cx1="http://schemas.microsoft.com/office/drawing/2015/9/8/chartex" xmlns:cx2="http://schemas.microsoft.com/office/drawing/2015/10/21/chartex" xmlns:cx3="http://schemas.microsoft.com/office/drawing/2016/5/9/chartex" xmlns:cx4="http://schemas.microsoft.com/office/drawing/2016/5/10/chartex" xmlns:cx5="http://schemas.microsoft.com/office/drawing/2016/5/11/chartex" xmlns:cx6="http://schemas.microsoft.com/office/drawing/2016/5/12/chartex" xmlns:cx7="http://schemas.microsoft.com/office/drawing/2016/5/13/chartex" xmlns:cx8="http://schemas.microsoft.com/office/drawing/2016/5/14/chartex" xmlns:mc="http://schemas.openxmlformats.org/markup-compatibility/2006" xmlns:aink="http://schemas.microsoft.com/office/drawing/2016/ink" xmlns:am3d="http://schemas.microsoft.com/office/drawing/2017/model3d" xmlns:o="urn:schemas-microsoft-com:office:office" xmlns:r="http://schemas.openxmlformats.org/officeDocument/2006/relationships" xmlns:m="http://schemas.openxmlformats.org/officeDocument/2006/math" xmlns:v="urn:schemas-microsoft-com:vml" xmlns:wp14="http://schemas.microsoft.com/office/word/2010/wordprocessingDrawing" xmlns:wp="http://schemas.openxmlformats.org/drawingml/2006/wordprocessingDrawing" xmlns:w10="urn:schemas-microsoft-com:office:word" xmlns:w="http://schemas.openxmlformats.org/wordprocessingml/2006/main" xmlns:w14="http://schemas.microsoft.com/office/word/2010/wordml" xmlns:w15="http://schemas.microsoft.com/office/word/2012/wordml" xmlns:w16cid="http://schemas.microsoft.com/office/word/2016/wordml/cid" xmlns:w16se="http://schemas.microsoft.com/office/word/2015/wordml/symex" xmlns:wpg="http://schemas.microsoft.com/office/word/2010/wordprocessingGroup" xmlns:wpi="http://schemas.microsoft.com/office/word/2010/wordprocessingInk" xmlns:wne="http://schemas.microsoft.com/office/word/2006/wordml" xmlns:wps="http://schemas.microsoft.com/office/word/2010/wordprocessingShape" mc:Ignorable="w14 w15 w16se w16cid wp14">
+<w:hdr xmlns:wpc="http://schemas.microsoft.com/office/word/2010/wordprocessingCanvas" xmlns:cx="http://schemas.microsoft.com/office/drawing/2014/chartex" xmlns:cx1="http://schemas.microsoft.com/office/drawing/2015/9/8/chartex" xmlns:cx2="http://schemas.microsoft.com/office/drawing/2015/10/21/chartex" xmlns:cx3="http://schemas.microsoft.com/office/drawing/2016/5/9/chartex" xmlns:cx4="http://schemas.microsoft.com/office/drawing/2016/5/10/chartex" xmlns:cx5="http://schemas.microsoft.com/office/drawing/2016/5/11/chartex" xmlns:cx6="http://schemas.microsoft.com/office/drawing/2016/5/12/chartex" xmlns:cx7="http://schemas.microsoft.com/office/drawing/2016/5/13/chartex" xmlns:cx8="http://schemas.microsoft.com/office/drawing/2016/5/14/chartex" xmlns:mc="http://schemas.openxmlformats.org/markup-compatibility/2006" xmlns:aink="http://schemas.microsoft.com/office/drawing/2016/ink" xmlns:am3d="http://schemas.microsoft.com/office/drawing/2017/model3d" xmlns:o="urn:schemas-microsoft-com:office:office" xmlns:r="http://schemas.openxmlformats.org/officeDocument/2006/relationships" xmlns:m="http://schemas.openxmlformats.org/officeDocument/2006/math" xmlns:v="urn:schemas-microsoft-com:vml" xmlns:wp14="http://schemas.microsoft.com/office/word/2010/wordprocessingDrawing" xmlns:wp="http://schemas.openxmlformats.org/drawingml/2006/wordprocessingDrawing" xmlns:w10="urn:schemas-microsoft-com:office:word" xmlns:w="http://schemas.openxmlformats.org/wordprocessingml/2006/main" xmlns:w14="http://schemas.microsoft.com/office/word/2010/wordml" xmlns:w15="http://schemas.microsoft.com/office/word/2012/wordml" xmlns:w16cex="http://schemas.microsoft.com/office/word/2018/wordml/cex" xmlns:w16cid="http://schemas.microsoft.com/office/word/2016/wordml/cid" xmlns:w16="http://schemas.microsoft.com/office/word/2018/wordml" xmlns:w16se="http://schemas.microsoft.com/office/word/2015/wordml/symex" xmlns:wpg="http://schemas.microsoft.com/office/word/2010/wordprocessingGroup" xmlns:wpi="http://schemas.microsoft.com/office/word/2010/wordprocessingInk" xmlns:wne="http://schemas.microsoft.com/office/word/2006/wordml" xmlns:wps="http://schemas.microsoft.com/office/word/2010/wordprocessingShape" mc:Ignorable="w14 w15 w16se w16cid w16 w16cex wp14">
   <w:p>
     <w:pPr>
       <w:spacing w:after="0" w:line="240" w:lineRule="auto"/>
@@ -12657,7 +12691,25 @@
         <w:sz w:val="20"/>
         <w:szCs w:val="24"/>
       </w:rPr>
-      <w:t>CISQ Compliance Report</w:t>
+      <w:t xml:space="preserve">CISQ </w:t>
+    </w:r>
+    <w:r>
+      <w:rPr>
+        <w:rFonts w:asciiTheme="majorHAnsi" w:hAnsiTheme="majorHAnsi"/>
+        <w:noProof/>
+        <w:sz w:val="20"/>
+        <w:szCs w:val="24"/>
+      </w:rPr>
+      <w:t>Detailed</w:t>
+    </w:r>
+    <w:r>
+      <w:rPr>
+        <w:rFonts w:asciiTheme="majorHAnsi" w:hAnsiTheme="majorHAnsi"/>
+        <w:noProof/>
+        <w:sz w:val="20"/>
+        <w:szCs w:val="24"/>
+      </w:rPr>
+      <w:t xml:space="preserve"> Report</w:t>
     </w:r>
   </w:p>
   <w:p>
@@ -12669,7 +12721,7 @@
 </file>
 
 <file path=word/header2.xml><?xml version="1.0" encoding="utf-8"?>
-<w:hdr xmlns:wpc="http://schemas.microsoft.com/office/word/2010/wordprocessingCanvas" xmlns:cx="http://schemas.microsoft.com/office/drawing/2014/chartex" xmlns:cx1="http://schemas.microsoft.com/office/drawing/2015/9/8/chartex" xmlns:cx2="http://schemas.microsoft.com/office/drawing/2015/10/21/chartex" xmlns:cx3="http://schemas.microsoft.com/office/drawing/2016/5/9/chartex" xmlns:cx4="http://schemas.microsoft.com/office/drawing/2016/5/10/chartex" xmlns:cx5="http://schemas.microsoft.com/office/drawing/2016/5/11/chartex" xmlns:cx6="http://schemas.microsoft.com/office/drawing/2016/5/12/chartex" xmlns:cx7="http://schemas.microsoft.com/office/drawing/2016/5/13/chartex" xmlns:cx8="http://schemas.microsoft.com/office/drawing/2016/5/14/chartex" xmlns:mc="http://schemas.openxmlformats.org/markup-compatibility/2006" xmlns:aink="http://schemas.microsoft.com/office/drawing/2016/ink" xmlns:am3d="http://schemas.microsoft.com/office/drawing/2017/model3d" xmlns:o="urn:schemas-microsoft-com:office:office" xmlns:r="http://schemas.openxmlformats.org/officeDocument/2006/relationships" xmlns:m="http://schemas.openxmlformats.org/officeDocument/2006/math" xmlns:v="urn:schemas-microsoft-com:vml" xmlns:wp14="http://schemas.microsoft.com/office/word/2010/wordprocessingDrawing" xmlns:wp="http://schemas.openxmlformats.org/drawingml/2006/wordprocessingDrawing" xmlns:w10="urn:schemas-microsoft-com:office:word" xmlns:w="http://schemas.openxmlformats.org/wordprocessingml/2006/main" xmlns:w14="http://schemas.microsoft.com/office/word/2010/wordml" xmlns:w15="http://schemas.microsoft.com/office/word/2012/wordml" xmlns:w16cid="http://schemas.microsoft.com/office/word/2016/wordml/cid" xmlns:w16se="http://schemas.microsoft.com/office/word/2015/wordml/symex" xmlns:wpg="http://schemas.microsoft.com/office/word/2010/wordprocessingGroup" xmlns:wpi="http://schemas.microsoft.com/office/word/2010/wordprocessingInk" xmlns:wne="http://schemas.microsoft.com/office/word/2006/wordml" xmlns:wps="http://schemas.microsoft.com/office/word/2010/wordprocessingShape" mc:Ignorable="w14 w15 w16se w16cid wp14">
+<w:hdr xmlns:wpc="http://schemas.microsoft.com/office/word/2010/wordprocessingCanvas" xmlns:cx="http://schemas.microsoft.com/office/drawing/2014/chartex" xmlns:cx1="http://schemas.microsoft.com/office/drawing/2015/9/8/chartex" xmlns:cx2="http://schemas.microsoft.com/office/drawing/2015/10/21/chartex" xmlns:cx3="http://schemas.microsoft.com/office/drawing/2016/5/9/chartex" xmlns:cx4="http://schemas.microsoft.com/office/drawing/2016/5/10/chartex" xmlns:cx5="http://schemas.microsoft.com/office/drawing/2016/5/11/chartex" xmlns:cx6="http://schemas.microsoft.com/office/drawing/2016/5/12/chartex" xmlns:cx7="http://schemas.microsoft.com/office/drawing/2016/5/13/chartex" xmlns:cx8="http://schemas.microsoft.com/office/drawing/2016/5/14/chartex" xmlns:mc="http://schemas.openxmlformats.org/markup-compatibility/2006" xmlns:aink="http://schemas.microsoft.com/office/drawing/2016/ink" xmlns:am3d="http://schemas.microsoft.com/office/drawing/2017/model3d" xmlns:o="urn:schemas-microsoft-com:office:office" xmlns:r="http://schemas.openxmlformats.org/officeDocument/2006/relationships" xmlns:m="http://schemas.openxmlformats.org/officeDocument/2006/math" xmlns:v="urn:schemas-microsoft-com:vml" xmlns:wp14="http://schemas.microsoft.com/office/word/2010/wordprocessingDrawing" xmlns:wp="http://schemas.openxmlformats.org/drawingml/2006/wordprocessingDrawing" xmlns:w10="urn:schemas-microsoft-com:office:word" xmlns:w="http://schemas.openxmlformats.org/wordprocessingml/2006/main" xmlns:w14="http://schemas.microsoft.com/office/word/2010/wordml" xmlns:w15="http://schemas.microsoft.com/office/word/2012/wordml" xmlns:w16cex="http://schemas.microsoft.com/office/word/2018/wordml/cex" xmlns:w16cid="http://schemas.microsoft.com/office/word/2016/wordml/cid" xmlns:w16="http://schemas.microsoft.com/office/word/2018/wordml" xmlns:w16se="http://schemas.microsoft.com/office/word/2015/wordml/symex" xmlns:wpg="http://schemas.microsoft.com/office/word/2010/wordprocessingGroup" xmlns:wpi="http://schemas.microsoft.com/office/word/2010/wordprocessingInk" xmlns:wne="http://schemas.microsoft.com/office/word/2006/wordml" xmlns:wps="http://schemas.microsoft.com/office/word/2010/wordprocessingShape" mc:Ignorable="w14 w15 w16se w16cid w16 w16cex wp14">
   <w:p>
     <w:pPr>
       <w:pStyle w:val="Header"/>
@@ -12681,7 +12733,7 @@
 </file>
 
 <file path=word/numbering.xml><?xml version="1.0" encoding="utf-8"?>
-<w:numbering xmlns:wpc="http://schemas.microsoft.com/office/word/2010/wordprocessingCanvas" xmlns:cx="http://schemas.microsoft.com/office/drawing/2014/chartex" xmlns:cx1="http://schemas.microsoft.com/office/drawing/2015/9/8/chartex" xmlns:cx2="http://schemas.microsoft.com/office/drawing/2015/10/21/chartex" xmlns:cx3="http://schemas.microsoft.com/office/drawing/2016/5/9/chartex" xmlns:cx4="http://schemas.microsoft.com/office/drawing/2016/5/10/chartex" xmlns:cx5="http://schemas.microsoft.com/office/drawing/2016/5/11/chartex" xmlns:cx6="http://schemas.microsoft.com/office/drawing/2016/5/12/chartex" xmlns:cx7="http://schemas.microsoft.com/office/drawing/2016/5/13/chartex" xmlns:cx8="http://schemas.microsoft.com/office/drawing/2016/5/14/chartex" xmlns:mc="http://schemas.openxmlformats.org/markup-compatibility/2006" xmlns:aink="http://schemas.microsoft.com/office/drawing/2016/ink" xmlns:am3d="http://schemas.microsoft.com/office/drawing/2017/model3d" xmlns:o="urn:schemas-microsoft-com:office:office" xmlns:r="http://schemas.openxmlformats.org/officeDocument/2006/relationships" xmlns:m="http://schemas.openxmlformats.org/officeDocument/2006/math" xmlns:v="urn:schemas-microsoft-com:vml" xmlns:wp14="http://schemas.microsoft.com/office/word/2010/wordprocessingDrawing" xmlns:wp="http://schemas.openxmlformats.org/drawingml/2006/wordprocessingDrawing" xmlns:w10="urn:schemas-microsoft-com:office:word" xmlns:w="http://schemas.openxmlformats.org/wordprocessingml/2006/main" xmlns:w14="http://schemas.microsoft.com/office/word/2010/wordml" xmlns:w15="http://schemas.microsoft.com/office/word/2012/wordml" xmlns:w16cid="http://schemas.microsoft.com/office/word/2016/wordml/cid" xmlns:w16se="http://schemas.microsoft.com/office/word/2015/wordml/symex" xmlns:wpg="http://schemas.microsoft.com/office/word/2010/wordprocessingGroup" xmlns:wpi="http://schemas.microsoft.com/office/word/2010/wordprocessingInk" xmlns:wne="http://schemas.microsoft.com/office/word/2006/wordml" xmlns:wps="http://schemas.microsoft.com/office/word/2010/wordprocessingShape" mc:Ignorable="w14 w15 w16se w16cid wp14">
+<w:numbering xmlns:wpc="http://schemas.microsoft.com/office/word/2010/wordprocessingCanvas" xmlns:cx="http://schemas.microsoft.com/office/drawing/2014/chartex" xmlns:cx1="http://schemas.microsoft.com/office/drawing/2015/9/8/chartex" xmlns:cx2="http://schemas.microsoft.com/office/drawing/2015/10/21/chartex" xmlns:cx3="http://schemas.microsoft.com/office/drawing/2016/5/9/chartex" xmlns:cx4="http://schemas.microsoft.com/office/drawing/2016/5/10/chartex" xmlns:cx5="http://schemas.microsoft.com/office/drawing/2016/5/11/chartex" xmlns:cx6="http://schemas.microsoft.com/office/drawing/2016/5/12/chartex" xmlns:cx7="http://schemas.microsoft.com/office/drawing/2016/5/13/chartex" xmlns:cx8="http://schemas.microsoft.com/office/drawing/2016/5/14/chartex" xmlns:mc="http://schemas.openxmlformats.org/markup-compatibility/2006" xmlns:aink="http://schemas.microsoft.com/office/drawing/2016/ink" xmlns:am3d="http://schemas.microsoft.com/office/drawing/2017/model3d" xmlns:o="urn:schemas-microsoft-com:office:office" xmlns:r="http://schemas.openxmlformats.org/officeDocument/2006/relationships" xmlns:m="http://schemas.openxmlformats.org/officeDocument/2006/math" xmlns:v="urn:schemas-microsoft-com:vml" xmlns:wp14="http://schemas.microsoft.com/office/word/2010/wordprocessingDrawing" xmlns:wp="http://schemas.openxmlformats.org/drawingml/2006/wordprocessingDrawing" xmlns:w10="urn:schemas-microsoft-com:office:word" xmlns:w="http://schemas.openxmlformats.org/wordprocessingml/2006/main" xmlns:w14="http://schemas.microsoft.com/office/word/2010/wordml" xmlns:w15="http://schemas.microsoft.com/office/word/2012/wordml" xmlns:w16cex="http://schemas.microsoft.com/office/word/2018/wordml/cex" xmlns:w16cid="http://schemas.microsoft.com/office/word/2016/wordml/cid" xmlns:w16="http://schemas.microsoft.com/office/word/2018/wordml" xmlns:w16se="http://schemas.microsoft.com/office/word/2015/wordml/symex" xmlns:wpg="http://schemas.microsoft.com/office/word/2010/wordprocessingGroup" xmlns:wpi="http://schemas.microsoft.com/office/word/2010/wordprocessingInk" xmlns:wne="http://schemas.microsoft.com/office/word/2006/wordml" xmlns:wps="http://schemas.microsoft.com/office/word/2010/wordprocessingShape" mc:Ignorable="w14 w15 w16se w16cid w16 w16cex wp14">
   <w:abstractNum w:abstractNumId="0" w15:restartNumberingAfterBreak="0">
     <w:nsid w:val="FFFFFF82"/>
     <w:multiLevelType w:val="singleLevel"/>
@@ -13666,7 +13718,7 @@
 </file>
 
 <file path=word/styles.xml><?xml version="1.0" encoding="utf-8"?>
-<w:styles xmlns:mc="http://schemas.openxmlformats.org/markup-compatibility/2006" xmlns:r="http://schemas.openxmlformats.org/officeDocument/2006/relationships" xmlns:w="http://schemas.openxmlformats.org/wordprocessingml/2006/main" xmlns:w14="http://schemas.microsoft.com/office/word/2010/wordml" xmlns:w15="http://schemas.microsoft.com/office/word/2012/wordml" xmlns:w16cid="http://schemas.microsoft.com/office/word/2016/wordml/cid" xmlns:w16se="http://schemas.microsoft.com/office/word/2015/wordml/symex" mc:Ignorable="w14 w15 w16se w16cid">
+<w:styles xmlns:mc="http://schemas.openxmlformats.org/markup-compatibility/2006" xmlns:r="http://schemas.openxmlformats.org/officeDocument/2006/relationships" xmlns:w="http://schemas.openxmlformats.org/wordprocessingml/2006/main" xmlns:w14="http://schemas.microsoft.com/office/word/2010/wordml" xmlns:w15="http://schemas.microsoft.com/office/word/2012/wordml" xmlns:w16cex="http://schemas.microsoft.com/office/word/2018/wordml/cex" xmlns:w16cid="http://schemas.microsoft.com/office/word/2016/wordml/cid" xmlns:w16="http://schemas.microsoft.com/office/word/2018/wordml" xmlns:w16se="http://schemas.microsoft.com/office/word/2015/wordml/symex" mc:Ignorable="w14 w15 w16se w16cid w16 w16cex">
   <w:docDefaults>
     <w:rPrDefault>
       <w:rPr>

</xml_diff>